<commit_message>
Update QM 640 Interim Report template.docx
</commit_message>
<xml_diff>
--- a/QM 640 Interim Report template.docx
+++ b/QM 640 Interim Report template.docx
@@ -2585,7 +2585,21 @@
         <w:rPr>
           <w:rStyle w:val="relative"/>
         </w:rPr>
-        <w:t>→ Suggests seasonality may still be useful in modeling, even for midcaps.</w:t>
+        <w:t xml:space="preserve">→ Suggests seasonality may still be useful in </w:t>
+      </w:r>
+      <w:proofErr w:type="spellStart"/>
+      <w:r>
+        <w:rPr>
+          <w:rStyle w:val="relative"/>
+        </w:rPr>
+        <w:t>modeling</w:t>
+      </w:r>
+      <w:proofErr w:type="spellEnd"/>
+      <w:r>
+        <w:rPr>
+          <w:rStyle w:val="relative"/>
+        </w:rPr>
+        <w:t>, even for midcaps.</w:t>
       </w:r>
     </w:p>
     <w:p>
@@ -2610,7 +2624,21 @@
         <w:rPr>
           <w:rStyle w:val="relative"/>
         </w:rPr>
-        <w:t>→ Implies market anticipation/pricing of forecasts, important for feature modeling.</w:t>
+        <w:t xml:space="preserve">→ Implies market anticipation/pricing of forecasts, important for feature </w:t>
+      </w:r>
+      <w:proofErr w:type="spellStart"/>
+      <w:r>
+        <w:rPr>
+          <w:rStyle w:val="relative"/>
+        </w:rPr>
+        <w:t>modeling</w:t>
+      </w:r>
+      <w:proofErr w:type="spellEnd"/>
+      <w:r>
+        <w:rPr>
+          <w:rStyle w:val="relative"/>
+        </w:rPr>
+        <w:t>.</w:t>
       </w:r>
     </w:p>
     <w:p>
@@ -2882,7 +2910,15 @@
         <w:t>Official refs:</w:t>
       </w:r>
       <w:r>
-        <w:t xml:space="preserve"> MoSPI CPI portal and monthly press-note annexures (contain the time-series XLS/PDF). </w:t>
+        <w:t xml:space="preserve"> </w:t>
+      </w:r>
+      <w:proofErr w:type="spellStart"/>
+      <w:r>
+        <w:t>MoSPI</w:t>
+      </w:r>
+      <w:proofErr w:type="spellEnd"/>
+      <w:r>
+        <w:t xml:space="preserve"> CPI portal and monthly press-note annexures (contain the time-series XLS/PDF). </w:t>
       </w:r>
     </w:p>
     <w:p>
@@ -2898,7 +2934,21 @@
         <w:rPr>
           <w:rStyle w:val="Strong"/>
         </w:rPr>
-        <w:t>Quarterly GDP (at constant prices, MoSPI National Accounts)</w:t>
+        <w:t xml:space="preserve">Quarterly GDP (at constant prices, </w:t>
+      </w:r>
+      <w:proofErr w:type="spellStart"/>
+      <w:r>
+        <w:rPr>
+          <w:rStyle w:val="Strong"/>
+        </w:rPr>
+        <w:t>MoSPI</w:t>
+      </w:r>
+      <w:proofErr w:type="spellEnd"/>
+      <w:r>
+        <w:rPr>
+          <w:rStyle w:val="Strong"/>
+        </w:rPr>
+        <w:t xml:space="preserve"> National Accounts)</w:t>
       </w:r>
       <w:r>
         <w:t xml:space="preserve"> — quarterly levels; we computed continuous grid 2012Q1–2025Q4 (with 2025Q2–Q4 currently blank pending release)</w:t>
@@ -2925,7 +2975,23 @@
         <w:t>Official refs:</w:t>
       </w:r>
       <w:r>
-        <w:t xml:space="preserve"> MoSPI GDP press notes / release calendar and dataviz page. </w:t>
+        <w:t xml:space="preserve"> </w:t>
+      </w:r>
+      <w:proofErr w:type="spellStart"/>
+      <w:r>
+        <w:t>MoSPI</w:t>
+      </w:r>
+      <w:proofErr w:type="spellEnd"/>
+      <w:r>
+        <w:t xml:space="preserve"> GDP press notes / release calendar and </w:t>
+      </w:r>
+      <w:proofErr w:type="spellStart"/>
+      <w:r>
+        <w:t>dataviz</w:t>
+      </w:r>
+      <w:proofErr w:type="spellEnd"/>
+      <w:r>
+        <w:t xml:space="preserve"> page. </w:t>
       </w:r>
     </w:p>
     <w:p>
@@ -2987,7 +3053,15 @@
         <w:t>Official refs:</w:t>
       </w:r>
       <w:r>
-        <w:t xml:space="preserve"> S&amp;P Global PMI homepage and India press releases (composite is a weighted average of Mfg/Services). </w:t>
+        <w:t xml:space="preserve"> S&amp;P Global PMI homepage and India press releases (composite is a weighted average of </w:t>
+      </w:r>
+      <w:proofErr w:type="spellStart"/>
+      <w:r>
+        <w:t>Mfg</w:t>
+      </w:r>
+      <w:proofErr w:type="spellEnd"/>
+      <w:r>
+        <w:t xml:space="preserve">/Services). </w:t>
       </w:r>
     </w:p>
     <w:p>
@@ -3203,14 +3277,25 @@
           <w:lang w:val="en-IN"/>
         </w:rPr>
       </w:pPr>
-      <w:r>
-        <w:rPr>
-          <w:rFonts w:ascii="Times New Roman" w:eastAsia="Times New Roman" w:hAnsi="Times New Roman" w:cs="Times New Roman"/>
-          <w:sz w:val="24"/>
-          <w:szCs w:val="24"/>
-          <w:lang w:val="en-IN"/>
-        </w:rPr>
-        <w:t>rainfall_mm — all-India monthly rainfall (mm)</w:t>
+      <w:proofErr w:type="spellStart"/>
+      <w:r>
+        <w:rPr>
+          <w:rFonts w:ascii="Times New Roman" w:eastAsia="Times New Roman" w:hAnsi="Times New Roman" w:cs="Times New Roman"/>
+          <w:sz w:val="24"/>
+          <w:szCs w:val="24"/>
+          <w:lang w:val="en-IN"/>
+        </w:rPr>
+        <w:t>rainfall_mm</w:t>
+      </w:r>
+      <w:proofErr w:type="spellEnd"/>
+      <w:r>
+        <w:rPr>
+          <w:rFonts w:ascii="Times New Roman" w:eastAsia="Times New Roman" w:hAnsi="Times New Roman" w:cs="Times New Roman"/>
+          <w:sz w:val="24"/>
+          <w:szCs w:val="24"/>
+          <w:lang w:val="en-IN"/>
+        </w:rPr>
+        <w:t xml:space="preserve"> — all-India monthly rainfall (mm)</w:t>
       </w:r>
     </w:p>
     <w:p>
@@ -3227,14 +3312,25 @@
           <w:lang w:val="en-IN"/>
         </w:rPr>
       </w:pPr>
-      <w:r>
-        <w:rPr>
-          <w:rFonts w:ascii="Times New Roman" w:eastAsia="Times New Roman" w:hAnsi="Times New Roman" w:cs="Times New Roman"/>
-          <w:sz w:val="24"/>
-          <w:szCs w:val="24"/>
-          <w:lang w:val="en-IN"/>
-        </w:rPr>
-        <w:t>good_rainfall_mm — IMD monthly normal (1971–2020, mm)</w:t>
+      <w:proofErr w:type="spellStart"/>
+      <w:r>
+        <w:rPr>
+          <w:rFonts w:ascii="Times New Roman" w:eastAsia="Times New Roman" w:hAnsi="Times New Roman" w:cs="Times New Roman"/>
+          <w:sz w:val="24"/>
+          <w:szCs w:val="24"/>
+          <w:lang w:val="en-IN"/>
+        </w:rPr>
+        <w:t>good_rainfall_mm</w:t>
+      </w:r>
+      <w:proofErr w:type="spellEnd"/>
+      <w:r>
+        <w:rPr>
+          <w:rFonts w:ascii="Times New Roman" w:eastAsia="Times New Roman" w:hAnsi="Times New Roman" w:cs="Times New Roman"/>
+          <w:sz w:val="24"/>
+          <w:szCs w:val="24"/>
+          <w:lang w:val="en-IN"/>
+        </w:rPr>
+        <w:t xml:space="preserve"> — IMD monthly normal (1971–2020, mm)</w:t>
       </w:r>
     </w:p>
     <w:p>
@@ -3251,14 +3347,25 @@
           <w:lang w:val="en-IN"/>
         </w:rPr>
       </w:pPr>
-      <w:r>
-        <w:rPr>
-          <w:rFonts w:ascii="Times New Roman" w:eastAsia="Times New Roman" w:hAnsi="Times New Roman" w:cs="Times New Roman"/>
-          <w:sz w:val="24"/>
-          <w:szCs w:val="24"/>
-          <w:lang w:val="en-IN"/>
-        </w:rPr>
-        <w:t xml:space="preserve">anomaly_mm — </w:t>
+      <w:proofErr w:type="spellStart"/>
+      <w:r>
+        <w:rPr>
+          <w:rFonts w:ascii="Times New Roman" w:eastAsia="Times New Roman" w:hAnsi="Times New Roman" w:cs="Times New Roman"/>
+          <w:sz w:val="24"/>
+          <w:szCs w:val="24"/>
+          <w:lang w:val="en-IN"/>
+        </w:rPr>
+        <w:t>anomaly_mm</w:t>
+      </w:r>
+      <w:proofErr w:type="spellEnd"/>
+      <w:r>
+        <w:rPr>
+          <w:rFonts w:ascii="Times New Roman" w:eastAsia="Times New Roman" w:hAnsi="Times New Roman" w:cs="Times New Roman"/>
+          <w:sz w:val="24"/>
+          <w:szCs w:val="24"/>
+          <w:lang w:val="en-IN"/>
+        </w:rPr>
+        <w:t xml:space="preserve"> — </w:t>
       </w:r>
       <w:r>
         <w:rPr>
@@ -3354,7 +3461,31 @@
           <w:szCs w:val="24"/>
           <w:lang w:val="en-IN"/>
         </w:rPr>
-        <w:t>GDP (MoSPI, constant-price level)</w:t>
+        <w:t>GDP (</w:t>
+      </w:r>
+      <w:proofErr w:type="spellStart"/>
+      <w:r>
+        <w:rPr>
+          <w:rFonts w:ascii="Times New Roman" w:eastAsia="Times New Roman" w:hAnsi="Times New Roman" w:cs="Times New Roman"/>
+          <w:b/>
+          <w:bCs/>
+          <w:sz w:val="24"/>
+          <w:szCs w:val="24"/>
+          <w:lang w:val="en-IN"/>
+        </w:rPr>
+        <w:t>MoSPI</w:t>
+      </w:r>
+      <w:proofErr w:type="spellEnd"/>
+      <w:r>
+        <w:rPr>
+          <w:rFonts w:ascii="Times New Roman" w:eastAsia="Times New Roman" w:hAnsi="Times New Roman" w:cs="Times New Roman"/>
+          <w:b/>
+          <w:bCs/>
+          <w:sz w:val="24"/>
+          <w:szCs w:val="24"/>
+          <w:lang w:val="en-IN"/>
+        </w:rPr>
+        <w:t>, constant-price level)</w:t>
       </w:r>
     </w:p>
     <w:p>
@@ -3371,14 +3502,25 @@
           <w:lang w:val="en-IN"/>
         </w:rPr>
       </w:pPr>
-      <w:r>
-        <w:rPr>
-          <w:rFonts w:ascii="Times New Roman" w:eastAsia="Times New Roman" w:hAnsi="Times New Roman" w:cs="Times New Roman"/>
-          <w:sz w:val="24"/>
-          <w:szCs w:val="24"/>
-          <w:lang w:val="en-IN"/>
-        </w:rPr>
-        <w:t>gdp — quarterly level (units as in source)</w:t>
+      <w:proofErr w:type="spellStart"/>
+      <w:r>
+        <w:rPr>
+          <w:rFonts w:ascii="Times New Roman" w:eastAsia="Times New Roman" w:hAnsi="Times New Roman" w:cs="Times New Roman"/>
+          <w:sz w:val="24"/>
+          <w:szCs w:val="24"/>
+          <w:lang w:val="en-IN"/>
+        </w:rPr>
+        <w:t>gdp</w:t>
+      </w:r>
+      <w:proofErr w:type="spellEnd"/>
+      <w:r>
+        <w:rPr>
+          <w:rFonts w:ascii="Times New Roman" w:eastAsia="Times New Roman" w:hAnsi="Times New Roman" w:cs="Times New Roman"/>
+          <w:sz w:val="24"/>
+          <w:szCs w:val="24"/>
+          <w:lang w:val="en-IN"/>
+        </w:rPr>
+        <w:t xml:space="preserve"> — quarterly level (units as in source)</w:t>
       </w:r>
     </w:p>
     <w:p>
@@ -3421,14 +3563,25 @@
           <w:lang w:val="en-IN"/>
         </w:rPr>
       </w:pPr>
-      <w:r>
-        <w:rPr>
-          <w:rFonts w:ascii="Times New Roman" w:eastAsia="Times New Roman" w:hAnsi="Times New Roman" w:cs="Times New Roman"/>
-          <w:sz w:val="24"/>
-          <w:szCs w:val="24"/>
-          <w:lang w:val="en-IN"/>
-        </w:rPr>
-        <w:t>pmi_composite — monthly diffusion index (50 = no change)</w:t>
+      <w:proofErr w:type="spellStart"/>
+      <w:r>
+        <w:rPr>
+          <w:rFonts w:ascii="Times New Roman" w:eastAsia="Times New Roman" w:hAnsi="Times New Roman" w:cs="Times New Roman"/>
+          <w:sz w:val="24"/>
+          <w:szCs w:val="24"/>
+          <w:lang w:val="en-IN"/>
+        </w:rPr>
+        <w:t>pmi_composite</w:t>
+      </w:r>
+      <w:proofErr w:type="spellEnd"/>
+      <w:r>
+        <w:rPr>
+          <w:rFonts w:ascii="Times New Roman" w:eastAsia="Times New Roman" w:hAnsi="Times New Roman" w:cs="Times New Roman"/>
+          <w:sz w:val="24"/>
+          <w:szCs w:val="24"/>
+          <w:lang w:val="en-IN"/>
+        </w:rPr>
+        <w:t xml:space="preserve"> — monthly diffusion index (50 = no change)</w:t>
       </w:r>
     </w:p>
     <w:p>
@@ -3472,14 +3625,25 @@
           <w:lang w:val="en-IN"/>
         </w:rPr>
       </w:pPr>
-      <w:r>
-        <w:rPr>
-          <w:rFonts w:ascii="Times New Roman" w:eastAsia="Times New Roman" w:hAnsi="Times New Roman" w:cs="Times New Roman"/>
-          <w:sz w:val="24"/>
-          <w:szCs w:val="24"/>
-          <w:lang w:val="en-IN"/>
-        </w:rPr>
-        <w:t>repo_rate_percent — prevailing policy repo (% p.a.), monthly step-filled</w:t>
+      <w:proofErr w:type="spellStart"/>
+      <w:r>
+        <w:rPr>
+          <w:rFonts w:ascii="Times New Roman" w:eastAsia="Times New Roman" w:hAnsi="Times New Roman" w:cs="Times New Roman"/>
+          <w:sz w:val="24"/>
+          <w:szCs w:val="24"/>
+          <w:lang w:val="en-IN"/>
+        </w:rPr>
+        <w:t>repo_rate_percent</w:t>
+      </w:r>
+      <w:proofErr w:type="spellEnd"/>
+      <w:r>
+        <w:rPr>
+          <w:rFonts w:ascii="Times New Roman" w:eastAsia="Times New Roman" w:hAnsi="Times New Roman" w:cs="Times New Roman"/>
+          <w:sz w:val="24"/>
+          <w:szCs w:val="24"/>
+          <w:lang w:val="en-IN"/>
+        </w:rPr>
+        <w:t xml:space="preserve"> — prevailing policy repo (% p.a.), monthly step-filled</w:t>
       </w:r>
     </w:p>
     <w:p>
@@ -3600,15 +3764,57 @@
           <w:lang w:val="en-IN"/>
         </w:rPr>
       </w:pPr>
-      <w:r>
-        <w:rPr>
-          <w:rFonts w:ascii="Times New Roman" w:eastAsia="Times New Roman" w:hAnsi="Times New Roman" w:cs="Times New Roman"/>
-          <w:sz w:val="24"/>
-          <w:szCs w:val="24"/>
-          <w:lang w:val="en-IN"/>
-        </w:rPr>
-        <w:t>anomaly_mm = good_rainfall_mm − rainfall_mm</w:t>
-      </w:r>
+      <w:proofErr w:type="spellStart"/>
+      <w:r>
+        <w:rPr>
+          <w:rFonts w:ascii="Times New Roman" w:eastAsia="Times New Roman" w:hAnsi="Times New Roman" w:cs="Times New Roman"/>
+          <w:sz w:val="24"/>
+          <w:szCs w:val="24"/>
+          <w:lang w:val="en-IN"/>
+        </w:rPr>
+        <w:t>anomaly_mm</w:t>
+      </w:r>
+      <w:proofErr w:type="spellEnd"/>
+      <w:r>
+        <w:rPr>
+          <w:rFonts w:ascii="Times New Roman" w:eastAsia="Times New Roman" w:hAnsi="Times New Roman" w:cs="Times New Roman"/>
+          <w:sz w:val="24"/>
+          <w:szCs w:val="24"/>
+          <w:lang w:val="en-IN"/>
+        </w:rPr>
+        <w:t xml:space="preserve"> = </w:t>
+      </w:r>
+      <w:proofErr w:type="spellStart"/>
+      <w:r>
+        <w:rPr>
+          <w:rFonts w:ascii="Times New Roman" w:eastAsia="Times New Roman" w:hAnsi="Times New Roman" w:cs="Times New Roman"/>
+          <w:sz w:val="24"/>
+          <w:szCs w:val="24"/>
+          <w:lang w:val="en-IN"/>
+        </w:rPr>
+        <w:t>good_rainfall_mm</w:t>
+      </w:r>
+      <w:proofErr w:type="spellEnd"/>
+      <w:r>
+        <w:rPr>
+          <w:rFonts w:ascii="Times New Roman" w:eastAsia="Times New Roman" w:hAnsi="Times New Roman" w:cs="Times New Roman"/>
+          <w:sz w:val="24"/>
+          <w:szCs w:val="24"/>
+          <w:lang w:val="en-IN"/>
+        </w:rPr>
+        <w:t xml:space="preserve"> − </w:t>
+      </w:r>
+      <w:proofErr w:type="spellStart"/>
+      <w:r>
+        <w:rPr>
+          <w:rFonts w:ascii="Times New Roman" w:eastAsia="Times New Roman" w:hAnsi="Times New Roman" w:cs="Times New Roman"/>
+          <w:sz w:val="24"/>
+          <w:szCs w:val="24"/>
+          <w:lang w:val="en-IN"/>
+        </w:rPr>
+        <w:t>rainfall_mm</w:t>
+      </w:r>
+      <w:proofErr w:type="spellEnd"/>
     </w:p>
     <w:p>
       <w:pPr>
@@ -3631,8 +3837,39 @@
           <w:szCs w:val="24"/>
           <w:lang w:val="en-IN"/>
         </w:rPr>
-        <w:t>Optional: % deviation = anomaly_mm / good_rainfall_mm</w:t>
-      </w:r>
+        <w:t xml:space="preserve">Optional: % deviation = </w:t>
+      </w:r>
+      <w:proofErr w:type="spellStart"/>
+      <w:r>
+        <w:rPr>
+          <w:rFonts w:ascii="Times New Roman" w:eastAsia="Times New Roman" w:hAnsi="Times New Roman" w:cs="Times New Roman"/>
+          <w:sz w:val="24"/>
+          <w:szCs w:val="24"/>
+          <w:lang w:val="en-IN"/>
+        </w:rPr>
+        <w:t>anomaly_mm</w:t>
+      </w:r>
+      <w:proofErr w:type="spellEnd"/>
+      <w:r>
+        <w:rPr>
+          <w:rFonts w:ascii="Times New Roman" w:eastAsia="Times New Roman" w:hAnsi="Times New Roman" w:cs="Times New Roman"/>
+          <w:sz w:val="24"/>
+          <w:szCs w:val="24"/>
+          <w:lang w:val="en-IN"/>
+        </w:rPr>
+        <w:t xml:space="preserve"> / </w:t>
+      </w:r>
+      <w:proofErr w:type="spellStart"/>
+      <w:r>
+        <w:rPr>
+          <w:rFonts w:ascii="Times New Roman" w:eastAsia="Times New Roman" w:hAnsi="Times New Roman" w:cs="Times New Roman"/>
+          <w:sz w:val="24"/>
+          <w:szCs w:val="24"/>
+          <w:lang w:val="en-IN"/>
+        </w:rPr>
+        <w:t>good_rainfall_mm</w:t>
+      </w:r>
+      <w:proofErr w:type="spellEnd"/>
     </w:p>
     <w:p>
       <w:pPr>
@@ -3681,7 +3918,27 @@
           <w:szCs w:val="24"/>
           <w:lang w:val="en-IN"/>
         </w:rPr>
-        <w:t>Month-over-month: MoM = (cpi_t / cpi_{t-1} − 1)</w:t>
+        <w:t>Month-over-month: MoM = (</w:t>
+      </w:r>
+      <w:proofErr w:type="spellStart"/>
+      <w:r>
+        <w:rPr>
+          <w:rFonts w:ascii="Times New Roman" w:eastAsia="Times New Roman" w:hAnsi="Times New Roman" w:cs="Times New Roman"/>
+          <w:sz w:val="24"/>
+          <w:szCs w:val="24"/>
+          <w:lang w:val="en-IN"/>
+        </w:rPr>
+        <w:t>cpi_t</w:t>
+      </w:r>
+      <w:proofErr w:type="spellEnd"/>
+      <w:r>
+        <w:rPr>
+          <w:rFonts w:ascii="Times New Roman" w:eastAsia="Times New Roman" w:hAnsi="Times New Roman" w:cs="Times New Roman"/>
+          <w:sz w:val="24"/>
+          <w:szCs w:val="24"/>
+          <w:lang w:val="en-IN"/>
+        </w:rPr>
+        <w:t xml:space="preserve"> / cpi_{t-1} − 1)</w:t>
       </w:r>
     </w:p>
     <w:p>
@@ -3705,7 +3962,27 @@
           <w:szCs w:val="24"/>
           <w:lang w:val="en-IN"/>
         </w:rPr>
-        <w:t>Year-over-year: YoY = (cpi_t / cpi_{t-12} − 1)</w:t>
+        <w:t>Year-over-year: YoY = (</w:t>
+      </w:r>
+      <w:proofErr w:type="spellStart"/>
+      <w:r>
+        <w:rPr>
+          <w:rFonts w:ascii="Times New Roman" w:eastAsia="Times New Roman" w:hAnsi="Times New Roman" w:cs="Times New Roman"/>
+          <w:sz w:val="24"/>
+          <w:szCs w:val="24"/>
+          <w:lang w:val="en-IN"/>
+        </w:rPr>
+        <w:t>cpi_t</w:t>
+      </w:r>
+      <w:proofErr w:type="spellEnd"/>
+      <w:r>
+        <w:rPr>
+          <w:rFonts w:ascii="Times New Roman" w:eastAsia="Times New Roman" w:hAnsi="Times New Roman" w:cs="Times New Roman"/>
+          <w:sz w:val="24"/>
+          <w:szCs w:val="24"/>
+          <w:lang w:val="en-IN"/>
+        </w:rPr>
+        <w:t xml:space="preserve"> / cpi_{t-12} − 1)</w:t>
       </w:r>
     </w:p>
     <w:p>
@@ -3779,7 +4056,47 @@
           <w:szCs w:val="24"/>
           <w:lang w:val="en-IN"/>
         </w:rPr>
-        <w:t>Year-over-year growth: YoY = (gdp_t / gdp_{t-4} − 1)</w:t>
+        <w:t>Year-over-year growth: YoY = (</w:t>
+      </w:r>
+      <w:proofErr w:type="spellStart"/>
+      <w:r>
+        <w:rPr>
+          <w:rFonts w:ascii="Times New Roman" w:eastAsia="Times New Roman" w:hAnsi="Times New Roman" w:cs="Times New Roman"/>
+          <w:sz w:val="24"/>
+          <w:szCs w:val="24"/>
+          <w:lang w:val="en-IN"/>
+        </w:rPr>
+        <w:t>gdp_t</w:t>
+      </w:r>
+      <w:proofErr w:type="spellEnd"/>
+      <w:r>
+        <w:rPr>
+          <w:rFonts w:ascii="Times New Roman" w:eastAsia="Times New Roman" w:hAnsi="Times New Roman" w:cs="Times New Roman"/>
+          <w:sz w:val="24"/>
+          <w:szCs w:val="24"/>
+          <w:lang w:val="en-IN"/>
+        </w:rPr>
+        <w:t xml:space="preserve"> / </w:t>
+      </w:r>
+      <w:proofErr w:type="spellStart"/>
+      <w:r>
+        <w:rPr>
+          <w:rFonts w:ascii="Times New Roman" w:eastAsia="Times New Roman" w:hAnsi="Times New Roman" w:cs="Times New Roman"/>
+          <w:sz w:val="24"/>
+          <w:szCs w:val="24"/>
+          <w:lang w:val="en-IN"/>
+        </w:rPr>
+        <w:t>gdp</w:t>
+      </w:r>
+      <w:proofErr w:type="spellEnd"/>
+      <w:r>
+        <w:rPr>
+          <w:rFonts w:ascii="Times New Roman" w:eastAsia="Times New Roman" w:hAnsi="Times New Roman" w:cs="Times New Roman"/>
+          <w:sz w:val="24"/>
+          <w:szCs w:val="24"/>
+          <w:lang w:val="en-IN"/>
+        </w:rPr>
+        <w:t>_{t-4} − 1)</w:t>
       </w:r>
     </w:p>
     <w:p>
@@ -3803,7 +4120,47 @@
           <w:szCs w:val="24"/>
           <w:lang w:val="en-IN"/>
         </w:rPr>
-        <w:t>Sequential (q/q) growth (if needed): QoQ = (gdp_t / gdp_{t-1} − 1)</w:t>
+        <w:t>Sequential (q/q) growth (if needed): QoQ = (</w:t>
+      </w:r>
+      <w:proofErr w:type="spellStart"/>
+      <w:r>
+        <w:rPr>
+          <w:rFonts w:ascii="Times New Roman" w:eastAsia="Times New Roman" w:hAnsi="Times New Roman" w:cs="Times New Roman"/>
+          <w:sz w:val="24"/>
+          <w:szCs w:val="24"/>
+          <w:lang w:val="en-IN"/>
+        </w:rPr>
+        <w:t>gdp_t</w:t>
+      </w:r>
+      <w:proofErr w:type="spellEnd"/>
+      <w:r>
+        <w:rPr>
+          <w:rFonts w:ascii="Times New Roman" w:eastAsia="Times New Roman" w:hAnsi="Times New Roman" w:cs="Times New Roman"/>
+          <w:sz w:val="24"/>
+          <w:szCs w:val="24"/>
+          <w:lang w:val="en-IN"/>
+        </w:rPr>
+        <w:t xml:space="preserve"> / </w:t>
+      </w:r>
+      <w:proofErr w:type="spellStart"/>
+      <w:r>
+        <w:rPr>
+          <w:rFonts w:ascii="Times New Roman" w:eastAsia="Times New Roman" w:hAnsi="Times New Roman" w:cs="Times New Roman"/>
+          <w:sz w:val="24"/>
+          <w:szCs w:val="24"/>
+          <w:lang w:val="en-IN"/>
+        </w:rPr>
+        <w:t>gdp</w:t>
+      </w:r>
+      <w:proofErr w:type="spellEnd"/>
+      <w:r>
+        <w:rPr>
+          <w:rFonts w:ascii="Times New Roman" w:eastAsia="Times New Roman" w:hAnsi="Times New Roman" w:cs="Times New Roman"/>
+          <w:sz w:val="24"/>
+          <w:szCs w:val="24"/>
+          <w:lang w:val="en-IN"/>
+        </w:rPr>
+        <w:t>_{t-1} − 1)</w:t>
       </w:r>
     </w:p>
     <w:p>
@@ -3852,7 +4209,27 @@
           <w:szCs w:val="24"/>
           <w:lang w:val="en-IN"/>
         </w:rPr>
-        <w:t>Activity flag: expansion = 1 if pmi ≥ 50 else 0</w:t>
+        <w:t xml:space="preserve">Activity flag: expansion = 1 if </w:t>
+      </w:r>
+      <w:proofErr w:type="spellStart"/>
+      <w:r>
+        <w:rPr>
+          <w:rFonts w:ascii="Times New Roman" w:eastAsia="Times New Roman" w:hAnsi="Times New Roman" w:cs="Times New Roman"/>
+          <w:sz w:val="24"/>
+          <w:szCs w:val="24"/>
+          <w:lang w:val="en-IN"/>
+        </w:rPr>
+        <w:t>pmi</w:t>
+      </w:r>
+      <w:proofErr w:type="spellEnd"/>
+      <w:r>
+        <w:rPr>
+          <w:rFonts w:ascii="Times New Roman" w:eastAsia="Times New Roman" w:hAnsi="Times New Roman" w:cs="Times New Roman"/>
+          <w:sz w:val="24"/>
+          <w:szCs w:val="24"/>
+          <w:lang w:val="en-IN"/>
+        </w:rPr>
+        <w:t xml:space="preserve"> ≥ 50 else 0</w:t>
       </w:r>
     </w:p>
     <w:p>
@@ -3967,7 +4344,47 @@
           <w:szCs w:val="24"/>
           <w:lang w:val="en-IN"/>
         </w:rPr>
-        <w:t>Optional: delta_repo = repo_t − repo_{t-1} (bps)</w:t>
+        <w:t xml:space="preserve">Optional: </w:t>
+      </w:r>
+      <w:proofErr w:type="spellStart"/>
+      <w:r>
+        <w:rPr>
+          <w:rFonts w:ascii="Times New Roman" w:eastAsia="Times New Roman" w:hAnsi="Times New Roman" w:cs="Times New Roman"/>
+          <w:sz w:val="24"/>
+          <w:szCs w:val="24"/>
+          <w:lang w:val="en-IN"/>
+        </w:rPr>
+        <w:t>delta_repo</w:t>
+      </w:r>
+      <w:proofErr w:type="spellEnd"/>
+      <w:r>
+        <w:rPr>
+          <w:rFonts w:ascii="Times New Roman" w:eastAsia="Times New Roman" w:hAnsi="Times New Roman" w:cs="Times New Roman"/>
+          <w:sz w:val="24"/>
+          <w:szCs w:val="24"/>
+          <w:lang w:val="en-IN"/>
+        </w:rPr>
+        <w:t xml:space="preserve"> = </w:t>
+      </w:r>
+      <w:proofErr w:type="spellStart"/>
+      <w:r>
+        <w:rPr>
+          <w:rFonts w:ascii="Times New Roman" w:eastAsia="Times New Roman" w:hAnsi="Times New Roman" w:cs="Times New Roman"/>
+          <w:sz w:val="24"/>
+          <w:szCs w:val="24"/>
+          <w:lang w:val="en-IN"/>
+        </w:rPr>
+        <w:t>repo_t</w:t>
+      </w:r>
+      <w:proofErr w:type="spellEnd"/>
+      <w:r>
+        <w:rPr>
+          <w:rFonts w:ascii="Times New Roman" w:eastAsia="Times New Roman" w:hAnsi="Times New Roman" w:cs="Times New Roman"/>
+          <w:sz w:val="24"/>
+          <w:szCs w:val="24"/>
+          <w:lang w:val="en-IN"/>
+        </w:rPr>
+        <w:t xml:space="preserve"> − repo_{t-1} (bps)</w:t>
       </w:r>
     </w:p>
     <w:p>
@@ -4016,7 +4433,58 @@
           <w:szCs w:val="24"/>
           <w:lang w:val="en-IN"/>
         </w:rPr>
-        <w:t>Daily returns: r_t = ln(price_t / price_{t-1})</w:t>
+        <w:t xml:space="preserve">Daily returns: </w:t>
+      </w:r>
+      <w:proofErr w:type="spellStart"/>
+      <w:r>
+        <w:rPr>
+          <w:rFonts w:ascii="Times New Roman" w:eastAsia="Times New Roman" w:hAnsi="Times New Roman" w:cs="Times New Roman"/>
+          <w:sz w:val="24"/>
+          <w:szCs w:val="24"/>
+          <w:lang w:val="en-IN"/>
+        </w:rPr>
+        <w:t>r_t</w:t>
+      </w:r>
+      <w:proofErr w:type="spellEnd"/>
+      <w:r>
+        <w:rPr>
+          <w:rFonts w:ascii="Times New Roman" w:eastAsia="Times New Roman" w:hAnsi="Times New Roman" w:cs="Times New Roman"/>
+          <w:sz w:val="24"/>
+          <w:szCs w:val="24"/>
+          <w:lang w:val="en-IN"/>
+        </w:rPr>
+        <w:t xml:space="preserve"> = </w:t>
+      </w:r>
+      <w:proofErr w:type="gramStart"/>
+      <w:r>
+        <w:rPr>
+          <w:rFonts w:ascii="Times New Roman" w:eastAsia="Times New Roman" w:hAnsi="Times New Roman" w:cs="Times New Roman"/>
+          <w:sz w:val="24"/>
+          <w:szCs w:val="24"/>
+          <w:lang w:val="en-IN"/>
+        </w:rPr>
+        <w:t>ln(</w:t>
+      </w:r>
+      <w:proofErr w:type="spellStart"/>
+      <w:proofErr w:type="gramEnd"/>
+      <w:r>
+        <w:rPr>
+          <w:rFonts w:ascii="Times New Roman" w:eastAsia="Times New Roman" w:hAnsi="Times New Roman" w:cs="Times New Roman"/>
+          <w:sz w:val="24"/>
+          <w:szCs w:val="24"/>
+          <w:lang w:val="en-IN"/>
+        </w:rPr>
+        <w:t>price_t</w:t>
+      </w:r>
+      <w:proofErr w:type="spellEnd"/>
+      <w:r>
+        <w:rPr>
+          <w:rFonts w:ascii="Times New Roman" w:eastAsia="Times New Roman" w:hAnsi="Times New Roman" w:cs="Times New Roman"/>
+          <w:sz w:val="24"/>
+          <w:szCs w:val="24"/>
+          <w:lang w:val="en-IN"/>
+        </w:rPr>
+        <w:t xml:space="preserve"> / price_{t-1})</w:t>
       </w:r>
     </w:p>
     <w:p>
@@ -4275,8 +4743,21 @@
           <w:szCs w:val="24"/>
           <w:lang w:val="en-IN"/>
         </w:rPr>
-        <w:t>IMD monthly normals</w:t>
-      </w:r>
+        <w:t xml:space="preserve">IMD monthly </w:t>
+      </w:r>
+      <w:proofErr w:type="spellStart"/>
+      <w:r>
+        <w:rPr>
+          <w:rFonts w:ascii="Times New Roman" w:eastAsia="Times New Roman" w:hAnsi="Times New Roman" w:cs="Times New Roman"/>
+          <w:b/>
+          <w:bCs/>
+          <w:sz w:val="24"/>
+          <w:szCs w:val="24"/>
+          <w:lang w:val="en-IN"/>
+        </w:rPr>
+        <w:t>normals</w:t>
+      </w:r>
+      <w:proofErr w:type="spellEnd"/>
       <w:r>
         <w:rPr>
           <w:rFonts w:ascii="Times New Roman" w:eastAsia="Times New Roman" w:hAnsi="Times New Roman" w:cs="Times New Roman"/>
@@ -4329,7 +4810,27 @@
           <w:szCs w:val="24"/>
           <w:lang w:val="en-IN"/>
         </w:rPr>
-        <w:t xml:space="preserve"> (2012Q1–2025Q4); 2025Q2–Q4 left blank; optional gdp_interpolated provided for analysis only</w:t>
+        <w:t xml:space="preserve"> (2012Q1–2025Q4); 2025Q2–Q4 left blank; optional </w:t>
+      </w:r>
+      <w:proofErr w:type="spellStart"/>
+      <w:r>
+        <w:rPr>
+          <w:rFonts w:ascii="Times New Roman" w:eastAsia="Times New Roman" w:hAnsi="Times New Roman" w:cs="Times New Roman"/>
+          <w:sz w:val="24"/>
+          <w:szCs w:val="24"/>
+          <w:lang w:val="en-IN"/>
+        </w:rPr>
+        <w:t>gdp_interpolated</w:t>
+      </w:r>
+      <w:proofErr w:type="spellEnd"/>
+      <w:r>
+        <w:rPr>
+          <w:rFonts w:ascii="Times New Roman" w:eastAsia="Times New Roman" w:hAnsi="Times New Roman" w:cs="Times New Roman"/>
+          <w:sz w:val="24"/>
+          <w:szCs w:val="24"/>
+          <w:lang w:val="en-IN"/>
+        </w:rPr>
+        <w:t xml:space="preserve"> provided for analysis only</w:t>
       </w:r>
     </w:p>
     <w:p>
@@ -4593,7 +5094,27 @@
           <w:szCs w:val="24"/>
           <w:lang w:val="en-IN"/>
         </w:rPr>
-        <w:t xml:space="preserve"> We did not impute macro or return series with means/medians. Instead, we favored </w:t>
+        <w:t xml:space="preserve"> We did not impute macro or return series with means/medians. Instead, we </w:t>
+      </w:r>
+      <w:proofErr w:type="spellStart"/>
+      <w:r>
+        <w:rPr>
+          <w:rFonts w:ascii="Times New Roman" w:eastAsia="Times New Roman" w:hAnsi="Times New Roman" w:cs="Times New Roman"/>
+          <w:sz w:val="24"/>
+          <w:szCs w:val="24"/>
+          <w:lang w:val="en-IN"/>
+        </w:rPr>
+        <w:t>favored</w:t>
+      </w:r>
+      <w:proofErr w:type="spellEnd"/>
+      <w:r>
+        <w:rPr>
+          <w:rFonts w:ascii="Times New Roman" w:eastAsia="Times New Roman" w:hAnsi="Times New Roman" w:cs="Times New Roman"/>
+          <w:sz w:val="24"/>
+          <w:szCs w:val="24"/>
+          <w:lang w:val="en-IN"/>
+        </w:rPr>
+        <w:t xml:space="preserve"> </w:t>
       </w:r>
       <w:r>
         <w:rPr>
@@ -4716,6 +5237,7 @@
         </w:rPr>
         <w:t xml:space="preserve"> (last available trading day), then </w:t>
       </w:r>
+      <w:proofErr w:type="spellStart"/>
       <w:r>
         <w:rPr>
           <w:rFonts w:ascii="Times New Roman" w:eastAsia="Times New Roman" w:hAnsi="Times New Roman" w:cs="Times New Roman"/>
@@ -4727,6 +5249,7 @@
         </w:rPr>
         <w:t>pct_change</w:t>
       </w:r>
+      <w:proofErr w:type="spellEnd"/>
       <w:r>
         <w:rPr>
           <w:rFonts w:ascii="Times New Roman" w:eastAsia="Times New Roman" w:hAnsi="Times New Roman" w:cs="Times New Roman"/>
@@ -4791,7 +5314,27 @@
           <w:szCs w:val="24"/>
           <w:lang w:val="en-IN"/>
         </w:rPr>
-        <w:t xml:space="preserve"> (requires 12 months; initial 12 become NaN) → </w:t>
+        <w:t xml:space="preserve"> (requires 12 months; initial 12 become </w:t>
+      </w:r>
+      <w:proofErr w:type="spellStart"/>
+      <w:r>
+        <w:rPr>
+          <w:rFonts w:ascii="Times New Roman" w:eastAsia="Times New Roman" w:hAnsi="Times New Roman" w:cs="Times New Roman"/>
+          <w:sz w:val="24"/>
+          <w:szCs w:val="24"/>
+          <w:lang w:val="en-IN"/>
+        </w:rPr>
+        <w:t>NaN</w:t>
+      </w:r>
+      <w:proofErr w:type="spellEnd"/>
+      <w:r>
+        <w:rPr>
+          <w:rFonts w:ascii="Times New Roman" w:eastAsia="Times New Roman" w:hAnsi="Times New Roman" w:cs="Times New Roman"/>
+          <w:sz w:val="24"/>
+          <w:szCs w:val="24"/>
+          <w:lang w:val="en-IN"/>
+        </w:rPr>
+        <w:t xml:space="preserve">) → </w:t>
       </w:r>
       <w:r>
         <w:rPr>
@@ -4811,7 +5354,27 @@
           <w:szCs w:val="24"/>
           <w:lang w:val="en-IN"/>
         </w:rPr>
-        <w:t xml:space="preserve"> of YoY. We keep the NaN from the warm-up window and drop them only at the end.</w:t>
+        <w:t xml:space="preserve"> of YoY. We keep the </w:t>
+      </w:r>
+      <w:proofErr w:type="spellStart"/>
+      <w:r>
+        <w:rPr>
+          <w:rFonts w:ascii="Times New Roman" w:eastAsia="Times New Roman" w:hAnsi="Times New Roman" w:cs="Times New Roman"/>
+          <w:sz w:val="24"/>
+          <w:szCs w:val="24"/>
+          <w:lang w:val="en-IN"/>
+        </w:rPr>
+        <w:t>NaN</w:t>
+      </w:r>
+      <w:proofErr w:type="spellEnd"/>
+      <w:r>
+        <w:rPr>
+          <w:rFonts w:ascii="Times New Roman" w:eastAsia="Times New Roman" w:hAnsi="Times New Roman" w:cs="Times New Roman"/>
+          <w:sz w:val="24"/>
+          <w:szCs w:val="24"/>
+          <w:lang w:val="en-IN"/>
+        </w:rPr>
+        <w:t xml:space="preserve"> from the warm-up window and drop them only at the end.</w:t>
       </w:r>
     </w:p>
     <w:p>
@@ -4887,7 +5450,27 @@
           <w:szCs w:val="24"/>
           <w:lang w:val="en-IN"/>
         </w:rPr>
-        <w:t xml:space="preserve"> over 4 quarters; initial 4 become NaN.</w:t>
+        <w:t xml:space="preserve"> over 4 quarters; initial 4 become </w:t>
+      </w:r>
+      <w:proofErr w:type="spellStart"/>
+      <w:r>
+        <w:rPr>
+          <w:rFonts w:ascii="Times New Roman" w:eastAsia="Times New Roman" w:hAnsi="Times New Roman" w:cs="Times New Roman"/>
+          <w:sz w:val="24"/>
+          <w:szCs w:val="24"/>
+          <w:lang w:val="en-IN"/>
+        </w:rPr>
+        <w:t>NaN</w:t>
+      </w:r>
+      <w:proofErr w:type="spellEnd"/>
+      <w:r>
+        <w:rPr>
+          <w:rFonts w:ascii="Times New Roman" w:eastAsia="Times New Roman" w:hAnsi="Times New Roman" w:cs="Times New Roman"/>
+          <w:sz w:val="24"/>
+          <w:szCs w:val="24"/>
+          <w:lang w:val="en-IN"/>
+        </w:rPr>
+        <w:t>.</w:t>
       </w:r>
     </w:p>
     <w:p>
@@ -4965,6 +5548,7 @@
         </w:rPr>
         <w:t xml:space="preserve"> and </w:t>
       </w:r>
+      <w:proofErr w:type="spellStart"/>
       <w:r>
         <w:rPr>
           <w:rFonts w:ascii="Times New Roman" w:eastAsia="Times New Roman" w:hAnsi="Times New Roman" w:cs="Times New Roman"/>
@@ -4976,6 +5560,7 @@
         </w:rPr>
         <w:t>Δbps</w:t>
       </w:r>
+      <w:proofErr w:type="spellEnd"/>
       <w:r>
         <w:rPr>
           <w:rFonts w:ascii="Times New Roman" w:eastAsia="Times New Roman" w:hAnsi="Times New Roman" w:cs="Times New Roman"/>
@@ -5211,7 +5796,27 @@
           <w:szCs w:val="24"/>
           <w:lang w:val="en-IN"/>
         </w:rPr>
-        <w:t xml:space="preserve"> across all quarterly indices and then dropna(how="any"). This removes:</w:t>
+        <w:t xml:space="preserve"> across all quarterly indices and then </w:t>
+      </w:r>
+      <w:proofErr w:type="spellStart"/>
+      <w:r>
+        <w:rPr>
+          <w:rFonts w:ascii="Times New Roman" w:eastAsia="Times New Roman" w:hAnsi="Times New Roman" w:cs="Times New Roman"/>
+          <w:sz w:val="24"/>
+          <w:szCs w:val="24"/>
+          <w:lang w:val="en-IN"/>
+        </w:rPr>
+        <w:t>dropna</w:t>
+      </w:r>
+      <w:proofErr w:type="spellEnd"/>
+      <w:r>
+        <w:rPr>
+          <w:rFonts w:ascii="Times New Roman" w:eastAsia="Times New Roman" w:hAnsi="Times New Roman" w:cs="Times New Roman"/>
+          <w:sz w:val="24"/>
+          <w:szCs w:val="24"/>
+          <w:lang w:val="en-IN"/>
+        </w:rPr>
+        <w:t>(how="any"). This removes:</w:t>
       </w:r>
     </w:p>
     <w:p>
@@ -5564,8 +6169,21 @@
           <w:szCs w:val="24"/>
           <w:lang w:val="en-IN"/>
         </w:rPr>
-        <w:t>QoQ Δbps</w:t>
-      </w:r>
+        <w:t xml:space="preserve">QoQ </w:t>
+      </w:r>
+      <w:proofErr w:type="spellStart"/>
+      <w:r>
+        <w:rPr>
+          <w:rFonts w:ascii="Times New Roman" w:eastAsia="Times New Roman" w:hAnsi="Times New Roman" w:cs="Times New Roman"/>
+          <w:b/>
+          <w:bCs/>
+          <w:sz w:val="24"/>
+          <w:szCs w:val="24"/>
+          <w:lang w:val="en-IN"/>
+        </w:rPr>
+        <w:t>Δbps</w:t>
+      </w:r>
+      <w:proofErr w:type="spellEnd"/>
       <w:r>
         <w:rPr>
           <w:rFonts w:ascii="Times New Roman" w:eastAsia="Times New Roman" w:hAnsi="Times New Roman" w:cs="Times New Roman"/>
@@ -5779,7 +6397,27 @@
           <w:szCs w:val="24"/>
           <w:lang w:val="en-IN"/>
         </w:rPr>
-        <w:t xml:space="preserve"> we used for modeling.</w:t>
+        <w:t xml:space="preserve"> we used for </w:t>
+      </w:r>
+      <w:proofErr w:type="spellStart"/>
+      <w:r>
+        <w:rPr>
+          <w:rFonts w:ascii="Times New Roman" w:eastAsia="Times New Roman" w:hAnsi="Times New Roman" w:cs="Times New Roman"/>
+          <w:sz w:val="24"/>
+          <w:szCs w:val="24"/>
+          <w:lang w:val="en-IN"/>
+        </w:rPr>
+        <w:t>modeling</w:t>
+      </w:r>
+      <w:proofErr w:type="spellEnd"/>
+      <w:r>
+        <w:rPr>
+          <w:rFonts w:ascii="Times New Roman" w:eastAsia="Times New Roman" w:hAnsi="Times New Roman" w:cs="Times New Roman"/>
+          <w:sz w:val="24"/>
+          <w:szCs w:val="24"/>
+          <w:lang w:val="en-IN"/>
+        </w:rPr>
+        <w:t>.</w:t>
       </w:r>
     </w:p>
     <w:p>
@@ -5919,8 +6557,16 @@
         <w:rPr>
           <w:rStyle w:val="Strong"/>
         </w:rPr>
-        <w:t>did not winsorize</w:t>
-      </w:r>
+        <w:t xml:space="preserve">did not </w:t>
+      </w:r>
+      <w:proofErr w:type="spellStart"/>
+      <w:r>
+        <w:rPr>
+          <w:rStyle w:val="Strong"/>
+        </w:rPr>
+        <w:t>winsorize</w:t>
+      </w:r>
+      <w:proofErr w:type="spellEnd"/>
       <w:r>
         <w:t xml:space="preserve"> equity returns or macro changes in this run. Justification: with a small quarterly sample, aggressive clipping can remove genuine signal (e.g., policy shocks). Instead, we let the model (regularization / tree splits) handle tail moves and reported performance with transparent CV.</w:t>
       </w:r>
@@ -6023,7 +6669,31 @@
           <w:szCs w:val="24"/>
           <w:lang w:val="en-IN"/>
         </w:rPr>
-        <w:t>rainfall anomaly (%), CPI YoY, GDP YoY, repo (level and Δbps)</w:t>
+        <w:t xml:space="preserve">rainfall anomaly (%), CPI YoY, GDP YoY, repo (level and </w:t>
+      </w:r>
+      <w:proofErr w:type="spellStart"/>
+      <w:r>
+        <w:rPr>
+          <w:rFonts w:ascii="Times New Roman" w:eastAsia="Times New Roman" w:hAnsi="Times New Roman" w:cs="Times New Roman"/>
+          <w:b/>
+          <w:bCs/>
+          <w:sz w:val="24"/>
+          <w:szCs w:val="24"/>
+          <w:lang w:val="en-IN"/>
+        </w:rPr>
+        <w:t>Δbps</w:t>
+      </w:r>
+      <w:proofErr w:type="spellEnd"/>
+      <w:r>
+        <w:rPr>
+          <w:rFonts w:ascii="Times New Roman" w:eastAsia="Times New Roman" w:hAnsi="Times New Roman" w:cs="Times New Roman"/>
+          <w:b/>
+          <w:bCs/>
+          <w:sz w:val="24"/>
+          <w:szCs w:val="24"/>
+          <w:lang w:val="en-IN"/>
+        </w:rPr>
+        <w:t>)</w:t>
       </w:r>
       <w:r>
         <w:rPr>
@@ -6069,6 +6739,7 @@
       <w:r>
         <w:rPr>
           <w:rFonts w:ascii="Times New Roman" w:eastAsia="Times New Roman" w:hAnsi="Times New Roman" w:cs="Times New Roman"/>
+          <w:noProof/>
           <w:sz w:val="24"/>
           <w:szCs w:val="24"/>
           <w:lang w:val="en-IN"/>
@@ -6127,6 +6798,7 @@
       <w:r>
         <w:rPr>
           <w:rFonts w:ascii="Times New Roman" w:eastAsia="Times New Roman" w:hAnsi="Times New Roman" w:cs="Times New Roman"/>
+          <w:noProof/>
           <w:sz w:val="24"/>
           <w:szCs w:val="24"/>
           <w:lang w:val="en-IN"/>
@@ -6222,6 +6894,7 @@
         </w:rPr>
         <w:t xml:space="preserve"> among lagged features and the target (</w:t>
       </w:r>
+      <w:proofErr w:type="spellStart"/>
       <w:r>
         <w:rPr>
           <w:rFonts w:ascii="Times New Roman" w:eastAsia="Times New Roman" w:hAnsi="Times New Roman" w:cs="Times New Roman"/>
@@ -6233,6 +6906,7 @@
         </w:rPr>
         <w:t>excess_next_q</w:t>
       </w:r>
+      <w:proofErr w:type="spellEnd"/>
       <w:r>
         <w:rPr>
           <w:rFonts w:ascii="Times New Roman" w:eastAsia="Times New Roman" w:hAnsi="Times New Roman" w:cs="Times New Roman"/>
@@ -6257,6 +6931,7 @@
       <w:r>
         <w:rPr>
           <w:rFonts w:ascii="Times New Roman" w:eastAsia="Times New Roman" w:hAnsi="Times New Roman" w:cs="Times New Roman"/>
+          <w:noProof/>
           <w:sz w:val="24"/>
           <w:szCs w:val="24"/>
           <w:lang w:val="en-IN"/>
@@ -6368,6 +7043,7 @@
       <w:r>
         <w:rPr>
           <w:rFonts w:ascii="Times New Roman" w:eastAsia="Times New Roman" w:hAnsi="Times New Roman" w:cs="Times New Roman"/>
+          <w:noProof/>
           <w:sz w:val="24"/>
           <w:szCs w:val="24"/>
           <w:lang w:val="en-IN"/>
@@ -6479,6 +7155,7 @@
       <w:r>
         <w:rPr>
           <w:rFonts w:ascii="Times New Roman" w:eastAsia="Times New Roman" w:hAnsi="Times New Roman" w:cs="Times New Roman"/>
+          <w:noProof/>
           <w:sz w:val="24"/>
           <w:szCs w:val="24"/>
           <w:lang w:val="en-IN"/>
@@ -6589,6 +7266,7 @@
       <w:r>
         <w:rPr>
           <w:rFonts w:ascii="Times New Roman" w:eastAsia="Times New Roman" w:hAnsi="Times New Roman" w:cs="Times New Roman"/>
+          <w:noProof/>
           <w:sz w:val="24"/>
           <w:szCs w:val="24"/>
           <w:lang w:val="en-IN"/>
@@ -6712,6 +7390,7 @@
         </w:rPr>
         <w:t xml:space="preserve"> stands out as the only single feature with a consistent (albeit small) OOF importance. This matches the permutation-importance ranking where </w:t>
       </w:r>
+      <w:proofErr w:type="spellStart"/>
       <w:r>
         <w:rPr>
           <w:rFonts w:ascii="Times New Roman" w:eastAsia="Times New Roman" w:hAnsi="Times New Roman" w:cs="Times New Roman"/>
@@ -6723,6 +7402,7 @@
         </w:rPr>
         <w:t>cpi_yoy_lag</w:t>
       </w:r>
+      <w:proofErr w:type="spellEnd"/>
       <w:r>
         <w:rPr>
           <w:rFonts w:ascii="Times New Roman" w:eastAsia="Times New Roman" w:hAnsi="Times New Roman" w:cs="Times New Roman"/>
@@ -6975,7 +7655,27 @@
           <w:szCs w:val="24"/>
           <w:lang w:val="en-IN"/>
         </w:rPr>
-        <w:t xml:space="preserve"> Multiple LightGBM folds logged </w:t>
+        <w:t xml:space="preserve"> Multiple </w:t>
+      </w:r>
+      <w:proofErr w:type="spellStart"/>
+      <w:r>
+        <w:rPr>
+          <w:rFonts w:ascii="Times New Roman" w:eastAsia="Times New Roman" w:hAnsi="Times New Roman" w:cs="Times New Roman"/>
+          <w:sz w:val="24"/>
+          <w:szCs w:val="24"/>
+          <w:lang w:val="en-IN"/>
+        </w:rPr>
+        <w:t>LightGBM</w:t>
+      </w:r>
+      <w:proofErr w:type="spellEnd"/>
+      <w:r>
+        <w:rPr>
+          <w:rFonts w:ascii="Times New Roman" w:eastAsia="Times New Roman" w:hAnsi="Times New Roman" w:cs="Times New Roman"/>
+          <w:sz w:val="24"/>
+          <w:szCs w:val="24"/>
+          <w:lang w:val="en-IN"/>
+        </w:rPr>
+        <w:t xml:space="preserve"> folds logged </w:t>
       </w:r>
       <w:r>
         <w:rPr>
@@ -7685,6 +8385,7 @@
         </w:rPr>
         <w:t>predictor (</w:t>
       </w:r>
+      <w:proofErr w:type="spellStart"/>
       <w:r>
         <w:rPr>
           <w:rFonts w:ascii="Courier New" w:eastAsia="Times New Roman" w:hAnsi="Courier New" w:cs="Courier New"/>
@@ -7694,6 +8395,7 @@
         </w:rPr>
         <w:t>ret_prev_q</w:t>
       </w:r>
+      <w:proofErr w:type="spellEnd"/>
       <w:r>
         <w:rPr>
           <w:rFonts w:ascii="Times New Roman" w:eastAsia="Times New Roman" w:hAnsi="Times New Roman" w:cs="Times New Roman"/>
@@ -7820,6 +8522,7 @@
         </w:rPr>
         <w:t>predictors (</w:t>
       </w:r>
+      <w:proofErr w:type="spellStart"/>
       <w:r>
         <w:rPr>
           <w:rFonts w:ascii="Courier New" w:eastAsia="Times New Roman" w:hAnsi="Courier New" w:cs="Courier New"/>
@@ -7829,6 +8532,7 @@
         </w:rPr>
         <w:t>ret_prev_q</w:t>
       </w:r>
+      <w:proofErr w:type="spellEnd"/>
       <w:r>
         <w:rPr>
           <w:rFonts w:ascii="Times New Roman" w:eastAsia="Times New Roman" w:hAnsi="Times New Roman" w:cs="Times New Roman"/>
@@ -7838,6 +8542,7 @@
         </w:rPr>
         <w:t xml:space="preserve">, </w:t>
       </w:r>
+      <w:proofErr w:type="spellStart"/>
       <w:r>
         <w:rPr>
           <w:rFonts w:ascii="Courier New" w:eastAsia="Times New Roman" w:hAnsi="Courier New" w:cs="Courier New"/>
@@ -7847,6 +8552,7 @@
         </w:rPr>
         <w:t>rain_anom_lag</w:t>
       </w:r>
+      <w:proofErr w:type="spellEnd"/>
       <w:r>
         <w:rPr>
           <w:rFonts w:ascii="Times New Roman" w:eastAsia="Times New Roman" w:hAnsi="Times New Roman" w:cs="Times New Roman"/>
@@ -7856,6 +8562,7 @@
         </w:rPr>
         <w:t xml:space="preserve">, </w:t>
       </w:r>
+      <w:proofErr w:type="spellStart"/>
       <w:r>
         <w:rPr>
           <w:rFonts w:ascii="Courier New" w:eastAsia="Times New Roman" w:hAnsi="Courier New" w:cs="Courier New"/>
@@ -7865,6 +8572,7 @@
         </w:rPr>
         <w:t>gdp_yoy_lag</w:t>
       </w:r>
+      <w:proofErr w:type="spellEnd"/>
       <w:r>
         <w:rPr>
           <w:rFonts w:ascii="Times New Roman" w:eastAsia="Times New Roman" w:hAnsi="Times New Roman" w:cs="Times New Roman"/>
@@ -7874,6 +8582,7 @@
         </w:rPr>
         <w:t xml:space="preserve">, </w:t>
       </w:r>
+      <w:proofErr w:type="spellStart"/>
       <w:r>
         <w:rPr>
           <w:rFonts w:ascii="Courier New" w:eastAsia="Times New Roman" w:hAnsi="Courier New" w:cs="Courier New"/>
@@ -7883,6 +8592,7 @@
         </w:rPr>
         <w:t>cpi_yoy_lag</w:t>
       </w:r>
+      <w:proofErr w:type="spellEnd"/>
       <w:r>
         <w:rPr>
           <w:rFonts w:ascii="Times New Roman" w:eastAsia="Times New Roman" w:hAnsi="Times New Roman" w:cs="Times New Roman"/>
@@ -7892,6 +8602,7 @@
         </w:rPr>
         <w:t xml:space="preserve">, </w:t>
       </w:r>
+      <w:proofErr w:type="spellStart"/>
       <w:r>
         <w:rPr>
           <w:rFonts w:ascii="Courier New" w:eastAsia="Times New Roman" w:hAnsi="Courier New" w:cs="Courier New"/>
@@ -7901,6 +8612,7 @@
         </w:rPr>
         <w:t>repo_chg_lag</w:t>
       </w:r>
+      <w:proofErr w:type="spellEnd"/>
       <w:r>
         <w:rPr>
           <w:rFonts w:ascii="Times New Roman" w:eastAsia="Times New Roman" w:hAnsi="Times New Roman" w:cs="Times New Roman"/>
@@ -8027,6 +8739,7 @@
         </w:rPr>
         <w:t xml:space="preserve">(adds </w:t>
       </w:r>
+      <w:proofErr w:type="spellStart"/>
       <w:r>
         <w:rPr>
           <w:rFonts w:ascii="Courier New" w:eastAsia="Times New Roman" w:hAnsi="Courier New" w:cs="Courier New"/>
@@ -8036,6 +8749,7 @@
         </w:rPr>
         <w:t>rain×repo</w:t>
       </w:r>
+      <w:proofErr w:type="spellEnd"/>
       <w:r>
         <w:rPr>
           <w:rFonts w:ascii="Times New Roman" w:eastAsia="Times New Roman" w:hAnsi="Times New Roman" w:cs="Times New Roman"/>
@@ -8129,6 +8843,7 @@
         </w:rPr>
         <w:t xml:space="preserve"> With </w:t>
       </w:r>
+      <w:proofErr w:type="spellStart"/>
       <w:r>
         <w:rPr>
           <w:rFonts w:ascii="Courier New" w:eastAsia="Times New Roman" w:hAnsi="Courier New" w:cs="Courier New"/>
@@ -8136,17 +8851,9 @@
           <w:szCs w:val="20"/>
           <w:lang w:val="en-IN"/>
         </w:rPr>
-        <w:t>min_train=24</w:t>
-      </w:r>
-      <w:r>
-        <w:rPr>
-          <w:rFonts w:ascii="Times New Roman" w:eastAsia="Times New Roman" w:hAnsi="Times New Roman" w:cs="Times New Roman"/>
-          <w:sz w:val="24"/>
-          <w:szCs w:val="24"/>
-          <w:lang w:val="en-IN"/>
-        </w:rPr>
-        <w:t xml:space="preserve">, </w:t>
-      </w:r>
+        <w:t>min_train</w:t>
+      </w:r>
+      <w:proofErr w:type="spellEnd"/>
       <w:r>
         <w:rPr>
           <w:rFonts w:ascii="Courier New" w:eastAsia="Times New Roman" w:hAnsi="Courier New" w:cs="Courier New"/>
@@ -8154,7 +8861,36 @@
           <w:szCs w:val="20"/>
           <w:lang w:val="en-IN"/>
         </w:rPr>
-        <w:t>test_size=2</w:t>
+        <w:t>=24</w:t>
+      </w:r>
+      <w:r>
+        <w:rPr>
+          <w:rFonts w:ascii="Times New Roman" w:eastAsia="Times New Roman" w:hAnsi="Times New Roman" w:cs="Times New Roman"/>
+          <w:sz w:val="24"/>
+          <w:szCs w:val="24"/>
+          <w:lang w:val="en-IN"/>
+        </w:rPr>
+        <w:t xml:space="preserve">, </w:t>
+      </w:r>
+      <w:proofErr w:type="spellStart"/>
+      <w:r>
+        <w:rPr>
+          <w:rFonts w:ascii="Courier New" w:eastAsia="Times New Roman" w:hAnsi="Courier New" w:cs="Courier New"/>
+          <w:sz w:val="20"/>
+          <w:szCs w:val="20"/>
+          <w:lang w:val="en-IN"/>
+        </w:rPr>
+        <w:t>test_size</w:t>
+      </w:r>
+      <w:proofErr w:type="spellEnd"/>
+      <w:r>
+        <w:rPr>
+          <w:rFonts w:ascii="Courier New" w:eastAsia="Times New Roman" w:hAnsi="Courier New" w:cs="Courier New"/>
+          <w:sz w:val="20"/>
+          <w:szCs w:val="20"/>
+          <w:lang w:val="en-IN"/>
+        </w:rPr>
+        <w:t>=2</w:t>
       </w:r>
       <w:r>
         <w:rPr>
@@ -8287,7 +9023,27 @@
           <w:szCs w:val="24"/>
           <w:lang w:val="en-IN"/>
         </w:rPr>
-        <w:t xml:space="preserve"> (1 predictor), 44 quarters gives ~44 obs/predictor — </w:t>
+        <w:t xml:space="preserve"> (1 predictor), 44 quarters gives ~44 </w:t>
+      </w:r>
+      <w:proofErr w:type="spellStart"/>
+      <w:r>
+        <w:rPr>
+          <w:rFonts w:ascii="Times New Roman" w:eastAsia="Times New Roman" w:hAnsi="Times New Roman" w:cs="Times New Roman"/>
+          <w:sz w:val="24"/>
+          <w:szCs w:val="24"/>
+          <w:lang w:val="en-IN"/>
+        </w:rPr>
+        <w:t>obs</w:t>
+      </w:r>
+      <w:proofErr w:type="spellEnd"/>
+      <w:r>
+        <w:rPr>
+          <w:rFonts w:ascii="Times New Roman" w:eastAsia="Times New Roman" w:hAnsi="Times New Roman" w:cs="Times New Roman"/>
+          <w:sz w:val="24"/>
+          <w:szCs w:val="24"/>
+          <w:lang w:val="en-IN"/>
+        </w:rPr>
+        <w:t xml:space="preserve">/predictor — </w:t>
       </w:r>
       <w:r>
         <w:rPr>
@@ -8872,7 +9628,27 @@
           <w:szCs w:val="24"/>
           <w:lang w:val="en-IN"/>
         </w:rPr>
-        <w:t>Quarterly returns are centered around zero with moderate dispersion; tails coincide with known macro news cycles.</w:t>
+        <w:t xml:space="preserve">Quarterly returns are </w:t>
+      </w:r>
+      <w:proofErr w:type="spellStart"/>
+      <w:r>
+        <w:rPr>
+          <w:rFonts w:ascii="Times New Roman" w:eastAsia="Times New Roman" w:hAnsi="Times New Roman" w:cs="Times New Roman"/>
+          <w:sz w:val="24"/>
+          <w:szCs w:val="24"/>
+          <w:lang w:val="en-IN"/>
+        </w:rPr>
+        <w:t>centered</w:t>
+      </w:r>
+      <w:proofErr w:type="spellEnd"/>
+      <w:r>
+        <w:rPr>
+          <w:rFonts w:ascii="Times New Roman" w:eastAsia="Times New Roman" w:hAnsi="Times New Roman" w:cs="Times New Roman"/>
+          <w:sz w:val="24"/>
+          <w:szCs w:val="24"/>
+          <w:lang w:val="en-IN"/>
+        </w:rPr>
+        <w:t xml:space="preserve"> around zero with moderate dispersion; tails coincide with known macro news cycles.</w:t>
       </w:r>
     </w:p>
     <w:p>
@@ -8935,14 +9711,45 @@
           <w:lang w:val="en-IN"/>
         </w:rPr>
       </w:pPr>
-      <w:r>
-        <w:rPr>
-          <w:rFonts w:ascii="Times New Roman" w:eastAsia="Times New Roman" w:hAnsi="Times New Roman" w:cs="Times New Roman"/>
-          <w:sz w:val="24"/>
-          <w:szCs w:val="24"/>
-          <w:lang w:val="en-IN"/>
-        </w:rPr>
-        <w:t>ret_prev_q vs excess_next_q: small but visible autocorrelation (momentum/carry) → motivates baseline.</w:t>
+      <w:proofErr w:type="spellStart"/>
+      <w:r>
+        <w:rPr>
+          <w:rFonts w:ascii="Times New Roman" w:eastAsia="Times New Roman" w:hAnsi="Times New Roman" w:cs="Times New Roman"/>
+          <w:sz w:val="24"/>
+          <w:szCs w:val="24"/>
+          <w:lang w:val="en-IN"/>
+        </w:rPr>
+        <w:t>ret_prev_q</w:t>
+      </w:r>
+      <w:proofErr w:type="spellEnd"/>
+      <w:r>
+        <w:rPr>
+          <w:rFonts w:ascii="Times New Roman" w:eastAsia="Times New Roman" w:hAnsi="Times New Roman" w:cs="Times New Roman"/>
+          <w:sz w:val="24"/>
+          <w:szCs w:val="24"/>
+          <w:lang w:val="en-IN"/>
+        </w:rPr>
+        <w:t xml:space="preserve"> vs </w:t>
+      </w:r>
+      <w:proofErr w:type="spellStart"/>
+      <w:r>
+        <w:rPr>
+          <w:rFonts w:ascii="Times New Roman" w:eastAsia="Times New Roman" w:hAnsi="Times New Roman" w:cs="Times New Roman"/>
+          <w:sz w:val="24"/>
+          <w:szCs w:val="24"/>
+          <w:lang w:val="en-IN"/>
+        </w:rPr>
+        <w:t>excess_next_q</w:t>
+      </w:r>
+      <w:proofErr w:type="spellEnd"/>
+      <w:r>
+        <w:rPr>
+          <w:rFonts w:ascii="Times New Roman" w:eastAsia="Times New Roman" w:hAnsi="Times New Roman" w:cs="Times New Roman"/>
+          <w:sz w:val="24"/>
+          <w:szCs w:val="24"/>
+          <w:lang w:val="en-IN"/>
+        </w:rPr>
+        <w:t>: small but visible autocorrelation (momentum/carry) → motivates baseline.</w:t>
       </w:r>
     </w:p>
     <w:p>
@@ -8959,14 +9766,45 @@
           <w:lang w:val="en-IN"/>
         </w:rPr>
       </w:pPr>
-      <w:r>
-        <w:rPr>
-          <w:rFonts w:ascii="Times New Roman" w:eastAsia="Times New Roman" w:hAnsi="Times New Roman" w:cs="Times New Roman"/>
-          <w:sz w:val="24"/>
-          <w:szCs w:val="24"/>
-          <w:lang w:val="en-IN"/>
-        </w:rPr>
-        <w:t xml:space="preserve">cpi_yoy_lag vs excess_next_q: strongest single-variable pattern; higher inflation last quarter tends to </w:t>
+      <w:proofErr w:type="spellStart"/>
+      <w:r>
+        <w:rPr>
+          <w:rFonts w:ascii="Times New Roman" w:eastAsia="Times New Roman" w:hAnsi="Times New Roman" w:cs="Times New Roman"/>
+          <w:sz w:val="24"/>
+          <w:szCs w:val="24"/>
+          <w:lang w:val="en-IN"/>
+        </w:rPr>
+        <w:t>cpi_yoy_lag</w:t>
+      </w:r>
+      <w:proofErr w:type="spellEnd"/>
+      <w:r>
+        <w:rPr>
+          <w:rFonts w:ascii="Times New Roman" w:eastAsia="Times New Roman" w:hAnsi="Times New Roman" w:cs="Times New Roman"/>
+          <w:sz w:val="24"/>
+          <w:szCs w:val="24"/>
+          <w:lang w:val="en-IN"/>
+        </w:rPr>
+        <w:t xml:space="preserve"> vs </w:t>
+      </w:r>
+      <w:proofErr w:type="spellStart"/>
+      <w:r>
+        <w:rPr>
+          <w:rFonts w:ascii="Times New Roman" w:eastAsia="Times New Roman" w:hAnsi="Times New Roman" w:cs="Times New Roman"/>
+          <w:sz w:val="24"/>
+          <w:szCs w:val="24"/>
+          <w:lang w:val="en-IN"/>
+        </w:rPr>
+        <w:t>excess_next_q</w:t>
+      </w:r>
+      <w:proofErr w:type="spellEnd"/>
+      <w:r>
+        <w:rPr>
+          <w:rFonts w:ascii="Times New Roman" w:eastAsia="Times New Roman" w:hAnsi="Times New Roman" w:cs="Times New Roman"/>
+          <w:sz w:val="24"/>
+          <w:szCs w:val="24"/>
+          <w:lang w:val="en-IN"/>
+        </w:rPr>
+        <w:t xml:space="preserve">: strongest single-variable pattern; higher inflation last quarter tends to </w:t>
       </w:r>
       <w:r>
         <w:rPr>
@@ -9003,14 +9841,65 @@
           <w:lang w:val="en-IN"/>
         </w:rPr>
       </w:pPr>
-      <w:r>
-        <w:rPr>
-          <w:rFonts w:ascii="Times New Roman" w:eastAsia="Times New Roman" w:hAnsi="Times New Roman" w:cs="Times New Roman"/>
-          <w:sz w:val="24"/>
-          <w:szCs w:val="24"/>
-          <w:lang w:val="en-IN"/>
-        </w:rPr>
-        <w:t>repo_chg_lag vs excess_next_q: near-flat relationship (weak signal at quarterly freq).</w:t>
+      <w:proofErr w:type="spellStart"/>
+      <w:r>
+        <w:rPr>
+          <w:rFonts w:ascii="Times New Roman" w:eastAsia="Times New Roman" w:hAnsi="Times New Roman" w:cs="Times New Roman"/>
+          <w:sz w:val="24"/>
+          <w:szCs w:val="24"/>
+          <w:lang w:val="en-IN"/>
+        </w:rPr>
+        <w:t>repo_chg_lag</w:t>
+      </w:r>
+      <w:proofErr w:type="spellEnd"/>
+      <w:r>
+        <w:rPr>
+          <w:rFonts w:ascii="Times New Roman" w:eastAsia="Times New Roman" w:hAnsi="Times New Roman" w:cs="Times New Roman"/>
+          <w:sz w:val="24"/>
+          <w:szCs w:val="24"/>
+          <w:lang w:val="en-IN"/>
+        </w:rPr>
+        <w:t xml:space="preserve"> vs </w:t>
+      </w:r>
+      <w:proofErr w:type="spellStart"/>
+      <w:r>
+        <w:rPr>
+          <w:rFonts w:ascii="Times New Roman" w:eastAsia="Times New Roman" w:hAnsi="Times New Roman" w:cs="Times New Roman"/>
+          <w:sz w:val="24"/>
+          <w:szCs w:val="24"/>
+          <w:lang w:val="en-IN"/>
+        </w:rPr>
+        <w:t>excess_next_q</w:t>
+      </w:r>
+      <w:proofErr w:type="spellEnd"/>
+      <w:r>
+        <w:rPr>
+          <w:rFonts w:ascii="Times New Roman" w:eastAsia="Times New Roman" w:hAnsi="Times New Roman" w:cs="Times New Roman"/>
+          <w:sz w:val="24"/>
+          <w:szCs w:val="24"/>
+          <w:lang w:val="en-IN"/>
+        </w:rPr>
+        <w:t xml:space="preserve">: near-flat relationship (weak signal at quarterly </w:t>
+      </w:r>
+      <w:proofErr w:type="spellStart"/>
+      <w:r>
+        <w:rPr>
+          <w:rFonts w:ascii="Times New Roman" w:eastAsia="Times New Roman" w:hAnsi="Times New Roman" w:cs="Times New Roman"/>
+          <w:sz w:val="24"/>
+          <w:szCs w:val="24"/>
+          <w:lang w:val="en-IN"/>
+        </w:rPr>
+        <w:t>freq</w:t>
+      </w:r>
+      <w:proofErr w:type="spellEnd"/>
+      <w:r>
+        <w:rPr>
+          <w:rFonts w:ascii="Times New Roman" w:eastAsia="Times New Roman" w:hAnsi="Times New Roman" w:cs="Times New Roman"/>
+          <w:sz w:val="24"/>
+          <w:szCs w:val="24"/>
+          <w:lang w:val="en-IN"/>
+        </w:rPr>
+        <w:t>).</w:t>
       </w:r>
     </w:p>
     <w:p>
@@ -9027,14 +9916,45 @@
           <w:lang w:val="en-IN"/>
         </w:rPr>
       </w:pPr>
-      <w:r>
-        <w:rPr>
-          <w:rFonts w:ascii="Times New Roman" w:eastAsia="Times New Roman" w:hAnsi="Times New Roman" w:cs="Times New Roman"/>
-          <w:sz w:val="24"/>
-          <w:szCs w:val="24"/>
-          <w:lang w:val="en-IN"/>
-        </w:rPr>
-        <w:t>rain_anom_lag vs excess_next_q: directionally positive in “good monsoon” years, but noisy.</w:t>
+      <w:proofErr w:type="spellStart"/>
+      <w:r>
+        <w:rPr>
+          <w:rFonts w:ascii="Times New Roman" w:eastAsia="Times New Roman" w:hAnsi="Times New Roman" w:cs="Times New Roman"/>
+          <w:sz w:val="24"/>
+          <w:szCs w:val="24"/>
+          <w:lang w:val="en-IN"/>
+        </w:rPr>
+        <w:t>rain_anom_lag</w:t>
+      </w:r>
+      <w:proofErr w:type="spellEnd"/>
+      <w:r>
+        <w:rPr>
+          <w:rFonts w:ascii="Times New Roman" w:eastAsia="Times New Roman" w:hAnsi="Times New Roman" w:cs="Times New Roman"/>
+          <w:sz w:val="24"/>
+          <w:szCs w:val="24"/>
+          <w:lang w:val="en-IN"/>
+        </w:rPr>
+        <w:t xml:space="preserve"> vs </w:t>
+      </w:r>
+      <w:proofErr w:type="spellStart"/>
+      <w:r>
+        <w:rPr>
+          <w:rFonts w:ascii="Times New Roman" w:eastAsia="Times New Roman" w:hAnsi="Times New Roman" w:cs="Times New Roman"/>
+          <w:sz w:val="24"/>
+          <w:szCs w:val="24"/>
+          <w:lang w:val="en-IN"/>
+        </w:rPr>
+        <w:t>excess_next_q</w:t>
+      </w:r>
+      <w:proofErr w:type="spellEnd"/>
+      <w:r>
+        <w:rPr>
+          <w:rFonts w:ascii="Times New Roman" w:eastAsia="Times New Roman" w:hAnsi="Times New Roman" w:cs="Times New Roman"/>
+          <w:sz w:val="24"/>
+          <w:szCs w:val="24"/>
+          <w:lang w:val="en-IN"/>
+        </w:rPr>
+        <w:t>: directionally positive in “good monsoon” years, but noisy.</w:t>
       </w:r>
     </w:p>
     <w:p>
@@ -9080,7 +10000,27 @@
           <w:szCs w:val="24"/>
           <w:lang w:val="en-IN"/>
         </w:rPr>
-        <w:t xml:space="preserve">Conditioning on ret_prev_q, the incremental slope for </w:t>
+        <w:t xml:space="preserve">Conditioning on </w:t>
+      </w:r>
+      <w:proofErr w:type="spellStart"/>
+      <w:r>
+        <w:rPr>
+          <w:rFonts w:ascii="Times New Roman" w:eastAsia="Times New Roman" w:hAnsi="Times New Roman" w:cs="Times New Roman"/>
+          <w:sz w:val="24"/>
+          <w:szCs w:val="24"/>
+          <w:lang w:val="en-IN"/>
+        </w:rPr>
+        <w:t>ret_prev_q</w:t>
+      </w:r>
+      <w:proofErr w:type="spellEnd"/>
+      <w:r>
+        <w:rPr>
+          <w:rFonts w:ascii="Times New Roman" w:eastAsia="Times New Roman" w:hAnsi="Times New Roman" w:cs="Times New Roman"/>
+          <w:sz w:val="24"/>
+          <w:szCs w:val="24"/>
+          <w:lang w:val="en-IN"/>
+        </w:rPr>
+        <w:t xml:space="preserve">, the incremental slope for </w:t>
       </w:r>
       <w:r>
         <w:rPr>
@@ -9146,7 +10086,27 @@
           <w:szCs w:val="24"/>
           <w:lang w:val="en-IN"/>
         </w:rPr>
-        <w:t>No forward-looking features; all predictors lagged or fixed within quarter.</w:t>
+        <w:t xml:space="preserve">No forward-looking </w:t>
+      </w:r>
+      <w:proofErr w:type="gramStart"/>
+      <w:r>
+        <w:rPr>
+          <w:rFonts w:ascii="Times New Roman" w:eastAsia="Times New Roman" w:hAnsi="Times New Roman" w:cs="Times New Roman"/>
+          <w:sz w:val="24"/>
+          <w:szCs w:val="24"/>
+          <w:lang w:val="en-IN"/>
+        </w:rPr>
+        <w:t>features;</w:t>
+      </w:r>
+      <w:proofErr w:type="gramEnd"/>
+      <w:r>
+        <w:rPr>
+          <w:rFonts w:ascii="Times New Roman" w:eastAsia="Times New Roman" w:hAnsi="Times New Roman" w:cs="Times New Roman"/>
+          <w:sz w:val="24"/>
+          <w:szCs w:val="24"/>
+          <w:lang w:val="en-IN"/>
+        </w:rPr>
+        <w:t xml:space="preserve"> all predictors lagged or fixed within quarter.</w:t>
       </w:r>
     </w:p>
     <w:p>
@@ -9259,21 +10219,25 @@
       <w:r>
         <w:t xml:space="preserve"> A simple pipeline with </w:t>
       </w:r>
+      <w:proofErr w:type="spellStart"/>
       <w:r>
         <w:rPr>
           <w:rStyle w:val="HTMLCode"/>
         </w:rPr>
         <w:t>StandardScaler</w:t>
       </w:r>
+      <w:proofErr w:type="spellEnd"/>
       <w:r>
         <w:t xml:space="preserve"> → </w:t>
       </w:r>
+      <w:proofErr w:type="spellStart"/>
       <w:r>
         <w:rPr>
           <w:rStyle w:val="HTMLCode"/>
         </w:rPr>
         <w:t>ElasticNetCV</w:t>
       </w:r>
+      <w:proofErr w:type="spellEnd"/>
       <w:r>
         <w:t xml:space="preserve"> (3-fold CV; </w:t>
       </w:r>
@@ -9299,12 +10263,14 @@
       <w:r>
         <w:t xml:space="preserve">) trained only on the previous quarter’s excess return </w:t>
       </w:r>
+      <w:proofErr w:type="spellStart"/>
       <w:r>
         <w:rPr>
           <w:rStyle w:val="HTMLCode"/>
         </w:rPr>
         <w:t>ret_prev_q</w:t>
       </w:r>
+      <w:proofErr w:type="spellEnd"/>
       <w:r>
         <w:t xml:space="preserve">. This establishes a naïve-but-regularized benchmark. </w:t>
       </w:r>
@@ -9320,22 +10286,46 @@
         <w:t>Enriched (non-linear, small-N friendly).</w:t>
       </w:r>
       <w:r>
-        <w:t xml:space="preserve"> Gradient-boosted trees via LightGBM with shallow depth (≈3), </w:t>
-      </w:r>
+        <w:t xml:space="preserve"> Gradient-boosted trees via </w:t>
+      </w:r>
+      <w:proofErr w:type="spellStart"/>
+      <w:r>
+        <w:t>LightGBM</w:t>
+      </w:r>
+      <w:proofErr w:type="spellEnd"/>
+      <w:r>
+        <w:t xml:space="preserve"> with shallow depth (≈3), </w:t>
+      </w:r>
+      <w:proofErr w:type="spellStart"/>
       <w:r>
         <w:rPr>
           <w:rStyle w:val="HTMLCode"/>
         </w:rPr>
-        <w:t>n_estimators=300</w:t>
+        <w:t>n_estimators</w:t>
+      </w:r>
+      <w:proofErr w:type="spellEnd"/>
+      <w:r>
+        <w:rPr>
+          <w:rStyle w:val="HTMLCode"/>
+        </w:rPr>
+        <w:t>=300</w:t>
       </w:r>
       <w:r>
         <w:t xml:space="preserve">, </w:t>
       </w:r>
+      <w:proofErr w:type="spellStart"/>
       <w:r>
         <w:rPr>
           <w:rStyle w:val="HTMLCode"/>
         </w:rPr>
-        <w:t>learning_rate=0.05</w:t>
+        <w:t>learning_rate</w:t>
+      </w:r>
+      <w:proofErr w:type="spellEnd"/>
+      <w:r>
+        <w:rPr>
+          <w:rStyle w:val="HTMLCode"/>
+        </w:rPr>
+        <w:t>=0.05</w:t>
       </w:r>
       <w:r>
         <w:t xml:space="preserve">, </w:t>
@@ -9349,60 +10339,94 @@
       <w:r>
         <w:t xml:space="preserve">, </w:t>
       </w:r>
+      <w:proofErr w:type="spellStart"/>
       <w:r>
         <w:rPr>
           <w:rStyle w:val="HTMLCode"/>
         </w:rPr>
-        <w:t>colsample_bytree=0.9</w:t>
-      </w:r>
-      <w:r>
-        <w:t>. (Sklearn GBDT is used as a fallback if LightGBM isn’t available.) Feature set:</w:t>
+        <w:t>colsample_bytree</w:t>
+      </w:r>
+      <w:proofErr w:type="spellEnd"/>
+      <w:r>
+        <w:rPr>
+          <w:rStyle w:val="HTMLCode"/>
+        </w:rPr>
+        <w:t>=0.9</w:t>
+      </w:r>
+      <w:r>
+        <w:t>. (</w:t>
+      </w:r>
+      <w:proofErr w:type="spellStart"/>
+      <w:r>
+        <w:t>Sklearn</w:t>
+      </w:r>
+      <w:proofErr w:type="spellEnd"/>
+      <w:r>
+        <w:t xml:space="preserve"> GBDT is used as a fallback if </w:t>
+      </w:r>
+      <w:proofErr w:type="spellStart"/>
+      <w:r>
+        <w:t>LightGBM</w:t>
+      </w:r>
+      <w:proofErr w:type="spellEnd"/>
+      <w:r>
+        <w:t xml:space="preserve"> isn’t available.) Feature set:</w:t>
       </w:r>
       <w:r>
         <w:br/>
       </w:r>
+      <w:proofErr w:type="spellStart"/>
       <w:r>
         <w:rPr>
           <w:rStyle w:val="HTMLCode"/>
         </w:rPr>
         <w:t>ret_prev_q</w:t>
       </w:r>
+      <w:proofErr w:type="spellEnd"/>
       <w:r>
         <w:t xml:space="preserve">, </w:t>
       </w:r>
+      <w:proofErr w:type="spellStart"/>
       <w:r>
         <w:rPr>
           <w:rStyle w:val="HTMLCode"/>
         </w:rPr>
         <w:t>rain_anom_lag</w:t>
       </w:r>
+      <w:proofErr w:type="spellEnd"/>
       <w:r>
         <w:t xml:space="preserve">, </w:t>
       </w:r>
+      <w:proofErr w:type="spellStart"/>
       <w:r>
         <w:rPr>
           <w:rStyle w:val="HTMLCode"/>
         </w:rPr>
         <w:t>gdp_yoy_lag</w:t>
       </w:r>
+      <w:proofErr w:type="spellEnd"/>
       <w:r>
         <w:t xml:space="preserve">, </w:t>
       </w:r>
+      <w:proofErr w:type="spellStart"/>
       <w:r>
         <w:rPr>
           <w:rStyle w:val="HTMLCode"/>
         </w:rPr>
         <w:t>cpi_yoy_lag</w:t>
       </w:r>
+      <w:proofErr w:type="spellEnd"/>
       <w:r>
         <w:t xml:space="preserve">, </w:t>
       </w:r>
+      <w:proofErr w:type="spellStart"/>
       <w:r>
         <w:rPr>
           <w:rStyle w:val="HTMLCode"/>
         </w:rPr>
         <w:t>repo_chg_lag</w:t>
       </w:r>
+      <w:proofErr w:type="spellEnd"/>
       <w:r>
         <w:t xml:space="preserve">. </w:t>
       </w:r>
@@ -9420,6 +10444,7 @@
       <w:r>
         <w:t xml:space="preserve"> </w:t>
       </w:r>
+      <w:proofErr w:type="spellStart"/>
       <m:oMath>
         <m:r>
           <m:rPr>
@@ -9430,6 +10455,7 @@
           </w:rPr>
           <m:t>excess_next_q</m:t>
         </m:r>
+        <w:proofErr w:type="spellEnd"/>
         <m:r>
           <w:rPr>
             <w:rStyle w:val="katex-mathml"/>
@@ -9568,11 +10594,41 @@
       <w:r>
         <w:t xml:space="preserve"> </w:t>
       </w:r>
+      <w:proofErr w:type="spellStart"/>
       <w:r>
         <w:rPr>
           <w:rStyle w:val="HTMLCode"/>
         </w:rPr>
-        <w:t>ret_prev_q = excess_ret.shift(1)</w:t>
+        <w:t>ret_prev_q</w:t>
+      </w:r>
+      <w:proofErr w:type="spellEnd"/>
+      <w:r>
+        <w:rPr>
+          <w:rStyle w:val="HTMLCode"/>
+        </w:rPr>
+        <w:t xml:space="preserve"> = </w:t>
+      </w:r>
+      <w:proofErr w:type="spellStart"/>
+      <w:r>
+        <w:rPr>
+          <w:rStyle w:val="HTMLCode"/>
+        </w:rPr>
+        <w:t>excess_</w:t>
+      </w:r>
+      <w:proofErr w:type="gramStart"/>
+      <w:r>
+        <w:rPr>
+          <w:rStyle w:val="HTMLCode"/>
+        </w:rPr>
+        <w:t>ret.shift</w:t>
+      </w:r>
+      <w:proofErr w:type="spellEnd"/>
+      <w:proofErr w:type="gramEnd"/>
+      <w:r>
+        <w:rPr>
+          <w:rStyle w:val="HTMLCode"/>
+        </w:rPr>
+        <w:t>(1)</w:t>
       </w:r>
     </w:p>
     <w:p>
@@ -9592,11 +10648,41 @@
       <w:r>
         <w:t xml:space="preserve"> </w:t>
       </w:r>
+      <w:proofErr w:type="spellStart"/>
       <w:r>
         <w:rPr>
           <w:rStyle w:val="HTMLCode"/>
         </w:rPr>
-        <w:t>rain_anom_lag = rain_anom.shift(1)</w:t>
+        <w:t>rain_anom_lag</w:t>
+      </w:r>
+      <w:proofErr w:type="spellEnd"/>
+      <w:r>
+        <w:rPr>
+          <w:rStyle w:val="HTMLCode"/>
+        </w:rPr>
+        <w:t xml:space="preserve"> = </w:t>
+      </w:r>
+      <w:proofErr w:type="spellStart"/>
+      <w:r>
+        <w:rPr>
+          <w:rStyle w:val="HTMLCode"/>
+        </w:rPr>
+        <w:t>rain_</w:t>
+      </w:r>
+      <w:proofErr w:type="gramStart"/>
+      <w:r>
+        <w:rPr>
+          <w:rStyle w:val="HTMLCode"/>
+        </w:rPr>
+        <w:t>anom.shift</w:t>
+      </w:r>
+      <w:proofErr w:type="spellEnd"/>
+      <w:proofErr w:type="gramEnd"/>
+      <w:r>
+        <w:rPr>
+          <w:rStyle w:val="HTMLCode"/>
+        </w:rPr>
+        <w:t>(1)</w:t>
       </w:r>
     </w:p>
     <w:p>
@@ -9616,11 +10702,41 @@
       <w:r>
         <w:t xml:space="preserve"> </w:t>
       </w:r>
+      <w:proofErr w:type="spellStart"/>
       <w:r>
         <w:rPr>
           <w:rStyle w:val="HTMLCode"/>
         </w:rPr>
-        <w:t>cpi_yoy_lag = cpi_yoy.shift(1)</w:t>
+        <w:t>cpi_yoy_lag</w:t>
+      </w:r>
+      <w:proofErr w:type="spellEnd"/>
+      <w:r>
+        <w:rPr>
+          <w:rStyle w:val="HTMLCode"/>
+        </w:rPr>
+        <w:t xml:space="preserve"> = </w:t>
+      </w:r>
+      <w:proofErr w:type="spellStart"/>
+      <w:r>
+        <w:rPr>
+          <w:rStyle w:val="HTMLCode"/>
+        </w:rPr>
+        <w:t>cpi_</w:t>
+      </w:r>
+      <w:proofErr w:type="gramStart"/>
+      <w:r>
+        <w:rPr>
+          <w:rStyle w:val="HTMLCode"/>
+        </w:rPr>
+        <w:t>yoy.shift</w:t>
+      </w:r>
+      <w:proofErr w:type="spellEnd"/>
+      <w:proofErr w:type="gramEnd"/>
+      <w:r>
+        <w:rPr>
+          <w:rStyle w:val="HTMLCode"/>
+        </w:rPr>
+        <w:t>(1)</w:t>
       </w:r>
     </w:p>
     <w:p>
@@ -9640,11 +10756,41 @@
       <w:r>
         <w:t xml:space="preserve"> </w:t>
       </w:r>
+      <w:proofErr w:type="spellStart"/>
       <w:r>
         <w:rPr>
           <w:rStyle w:val="HTMLCode"/>
         </w:rPr>
-        <w:t>gdp_yoy_lag = gdp_yoy.shift(1)</w:t>
+        <w:t>gdp_yoy_lag</w:t>
+      </w:r>
+      <w:proofErr w:type="spellEnd"/>
+      <w:r>
+        <w:rPr>
+          <w:rStyle w:val="HTMLCode"/>
+        </w:rPr>
+        <w:t xml:space="preserve"> = </w:t>
+      </w:r>
+      <w:proofErr w:type="spellStart"/>
+      <w:r>
+        <w:rPr>
+          <w:rStyle w:val="HTMLCode"/>
+        </w:rPr>
+        <w:t>gdp_</w:t>
+      </w:r>
+      <w:proofErr w:type="gramStart"/>
+      <w:r>
+        <w:rPr>
+          <w:rStyle w:val="HTMLCode"/>
+        </w:rPr>
+        <w:t>yoy.shift</w:t>
+      </w:r>
+      <w:proofErr w:type="spellEnd"/>
+      <w:proofErr w:type="gramEnd"/>
+      <w:r>
+        <w:rPr>
+          <w:rStyle w:val="HTMLCode"/>
+        </w:rPr>
+        <w:t>(1)</w:t>
       </w:r>
     </w:p>
     <w:p>
@@ -9664,11 +10810,41 @@
       <w:r>
         <w:t xml:space="preserve"> </w:t>
       </w:r>
+      <w:proofErr w:type="spellStart"/>
       <w:r>
         <w:rPr>
           <w:rStyle w:val="HTMLCode"/>
         </w:rPr>
-        <w:t>repo_chg_lag = repo_chg_bps.shift(1)</w:t>
+        <w:t>repo_chg_lag</w:t>
+      </w:r>
+      <w:proofErr w:type="spellEnd"/>
+      <w:r>
+        <w:rPr>
+          <w:rStyle w:val="HTMLCode"/>
+        </w:rPr>
+        <w:t xml:space="preserve"> = </w:t>
+      </w:r>
+      <w:proofErr w:type="spellStart"/>
+      <w:r>
+        <w:rPr>
+          <w:rStyle w:val="HTMLCode"/>
+        </w:rPr>
+        <w:t>repo_chg_</w:t>
+      </w:r>
+      <w:proofErr w:type="gramStart"/>
+      <w:r>
+        <w:rPr>
+          <w:rStyle w:val="HTMLCode"/>
+        </w:rPr>
+        <w:t>bps.shift</w:t>
+      </w:r>
+      <w:proofErr w:type="spellEnd"/>
+      <w:proofErr w:type="gramEnd"/>
+      <w:r>
+        <w:rPr>
+          <w:rStyle w:val="HTMLCode"/>
+        </w:rPr>
+        <w:t>(1)</w:t>
       </w:r>
     </w:p>
     <w:p>
@@ -9688,11 +10864,41 @@
       <w:r>
         <w:t xml:space="preserve"> </w:t>
       </w:r>
+      <w:proofErr w:type="spellStart"/>
       <w:r>
         <w:rPr>
           <w:rStyle w:val="HTMLCode"/>
         </w:rPr>
-        <w:t>excess_next_q = excess_ret.shift(-1)</w:t>
+        <w:t>excess_next_q</w:t>
+      </w:r>
+      <w:proofErr w:type="spellEnd"/>
+      <w:r>
+        <w:rPr>
+          <w:rStyle w:val="HTMLCode"/>
+        </w:rPr>
+        <w:t xml:space="preserve"> = </w:t>
+      </w:r>
+      <w:proofErr w:type="spellStart"/>
+      <w:r>
+        <w:rPr>
+          <w:rStyle w:val="HTMLCode"/>
+        </w:rPr>
+        <w:t>excess_</w:t>
+      </w:r>
+      <w:proofErr w:type="gramStart"/>
+      <w:r>
+        <w:rPr>
+          <w:rStyle w:val="HTMLCode"/>
+        </w:rPr>
+        <w:t>ret.shift</w:t>
+      </w:r>
+      <w:proofErr w:type="spellEnd"/>
+      <w:proofErr w:type="gramEnd"/>
+      <w:r>
+        <w:rPr>
+          <w:rStyle w:val="HTMLCode"/>
+        </w:rPr>
+        <w:t>(-1)</w:t>
       </w:r>
     </w:p>
     <w:p>
@@ -9783,7 +10989,15 @@
         <w:t>1</w:t>
       </w:r>
       <w:r>
-        <w:t xml:space="preserve"> (folds rebuilt per comparison so both models see exactly the same dates). </w:t>
+        <w:t xml:space="preserve"> (folds rebuilt per comparison so both models see </w:t>
+      </w:r>
+      <w:proofErr w:type="gramStart"/>
+      <w:r>
+        <w:t>exactly the same</w:t>
+      </w:r>
+      <w:proofErr w:type="gramEnd"/>
+      <w:r>
+        <w:t xml:space="preserve"> dates). </w:t>
       </w:r>
     </w:p>
     <w:p>
@@ -10074,6 +11288,7 @@
       <w:r>
         <w:t xml:space="preserve"> The ranking is dominated by </w:t>
       </w:r>
+      <w:proofErr w:type="spellStart"/>
       <w:r>
         <w:rPr>
           <w:rStyle w:val="HTMLCode"/>
@@ -10082,6 +11297,7 @@
         </w:rPr>
         <w:t>cpi_yoy_lag</w:t>
       </w:r>
+      <w:proofErr w:type="spellEnd"/>
       <w:r>
         <w:t>, with other features near zero:</w:t>
       </w:r>
@@ -10094,12 +11310,14 @@
           <w:numId w:val="58"/>
         </w:numPr>
       </w:pPr>
+      <w:proofErr w:type="spellStart"/>
       <w:r>
         <w:rPr>
           <w:rStyle w:val="HTMLCode"/>
         </w:rPr>
         <w:t>cpi_yoy_lag</w:t>
       </w:r>
+      <w:proofErr w:type="spellEnd"/>
       <w:r>
         <w:t xml:space="preserve">: </w:t>
       </w:r>
@@ -10121,12 +11339,14 @@
           <w:numId w:val="58"/>
         </w:numPr>
       </w:pPr>
+      <w:proofErr w:type="spellStart"/>
       <w:r>
         <w:rPr>
           <w:rStyle w:val="HTMLCode"/>
         </w:rPr>
         <w:t>rain_anom_lag</w:t>
       </w:r>
+      <w:proofErr w:type="spellEnd"/>
       <w:r>
         <w:t xml:space="preserve">: </w:t>
       </w:r>
@@ -10145,12 +11365,14 @@
           <w:numId w:val="58"/>
         </w:numPr>
       </w:pPr>
+      <w:proofErr w:type="spellStart"/>
       <w:r>
         <w:rPr>
           <w:rStyle w:val="HTMLCode"/>
         </w:rPr>
         <w:t>ret_prev_q</w:t>
       </w:r>
+      <w:proofErr w:type="spellEnd"/>
       <w:r>
         <w:t xml:space="preserve">: </w:t>
       </w:r>
@@ -10169,12 +11391,14 @@
           <w:numId w:val="58"/>
         </w:numPr>
       </w:pPr>
+      <w:proofErr w:type="spellStart"/>
       <w:r>
         <w:rPr>
           <w:rStyle w:val="HTMLCode"/>
         </w:rPr>
         <w:t>repo_chg_lag</w:t>
       </w:r>
+      <w:proofErr w:type="spellEnd"/>
       <w:r>
         <w:t xml:space="preserve">: </w:t>
       </w:r>
@@ -10193,12 +11417,14 @@
           <w:numId w:val="58"/>
         </w:numPr>
       </w:pPr>
+      <w:proofErr w:type="spellStart"/>
       <w:r>
         <w:rPr>
           <w:rStyle w:val="HTMLCode"/>
         </w:rPr>
         <w:t>gdp_yoy_lag</w:t>
       </w:r>
+      <w:proofErr w:type="spellEnd"/>
       <w:r>
         <w:t xml:space="preserve">: </w:t>
       </w:r>
@@ -10230,12 +11456,28 @@
       <w:r>
         <w:t xml:space="preserve"> Adding </w:t>
       </w:r>
+      <w:proofErr w:type="spellStart"/>
       <w:r>
         <w:rPr>
           <w:rStyle w:val="HTMLCode"/>
         </w:rPr>
-        <w:t>rain_anom_lag × repo_chg_lag</w:t>
-      </w:r>
+        <w:t>rain_anom_lag</w:t>
+      </w:r>
+      <w:proofErr w:type="spellEnd"/>
+      <w:r>
+        <w:rPr>
+          <w:rStyle w:val="HTMLCode"/>
+        </w:rPr>
+        <w:t xml:space="preserve"> × </w:t>
+      </w:r>
+      <w:proofErr w:type="spellStart"/>
+      <w:r>
+        <w:rPr>
+          <w:rStyle w:val="HTMLCode"/>
+        </w:rPr>
+        <w:t>repo_chg_lag</w:t>
+      </w:r>
+      <w:proofErr w:type="spellEnd"/>
       <w:r>
         <w:t xml:space="preserve"> yields </w:t>
       </w:r>
@@ -10280,12 +11522,14 @@
       <w:r>
         <w:t xml:space="preserve"> At the quarterly frequency and at an index level, last-quarter inflation (</w:t>
       </w:r>
+      <w:proofErr w:type="spellStart"/>
       <w:r>
         <w:rPr>
           <w:rStyle w:val="HTMLCode"/>
         </w:rPr>
         <w:t>cpi_yoy_lag</w:t>
       </w:r>
+      <w:proofErr w:type="spellEnd"/>
       <w:r>
         <w:t>) is the only consistent signal in this design. Rainfall and repo deltas are weak/noisy, and their interaction does not improve generalization.</w:t>
       </w:r>
@@ -10369,7 +11613,27 @@
           <w:szCs w:val="24"/>
           <w:lang w:val="en-IN"/>
         </w:rPr>
-        <w:t xml:space="preserve"> Do rain+macro lags beat a simple return-lag baseline for next-quarter excess returns?</w:t>
+        <w:t xml:space="preserve"> Do </w:t>
+      </w:r>
+      <w:proofErr w:type="spellStart"/>
+      <w:r>
+        <w:rPr>
+          <w:rFonts w:ascii="Times New Roman" w:eastAsia="Times New Roman" w:hAnsi="Times New Roman" w:cs="Times New Roman"/>
+          <w:sz w:val="24"/>
+          <w:szCs w:val="24"/>
+          <w:lang w:val="en-IN"/>
+        </w:rPr>
+        <w:t>rain+macro</w:t>
+      </w:r>
+      <w:proofErr w:type="spellEnd"/>
+      <w:r>
+        <w:rPr>
+          <w:rFonts w:ascii="Times New Roman" w:eastAsia="Times New Roman" w:hAnsi="Times New Roman" w:cs="Times New Roman"/>
+          <w:sz w:val="24"/>
+          <w:szCs w:val="24"/>
+          <w:lang w:val="en-IN"/>
+        </w:rPr>
+        <w:t xml:space="preserve"> lags beat a simple return-lag baseline for next-quarter excess returns?</w:t>
       </w:r>
       <w:r>
         <w:rPr>
@@ -10586,18 +11850,51 @@
           <w:szCs w:val="24"/>
           <w:lang w:val="en-IN"/>
         </w:rPr>
-        <w:t xml:space="preserve"> with the current sample. One run shows </w:t>
-      </w:r>
-      <w:r>
-        <w:rPr>
-          <w:rFonts w:ascii="Times New Roman" w:eastAsia="Times New Roman" w:hAnsi="Times New Roman" w:cs="Times New Roman"/>
-          <w:b/>
-          <w:bCs/>
-          <w:sz w:val="24"/>
-          <w:szCs w:val="24"/>
-          <w:lang w:val="en-IN"/>
-        </w:rPr>
-        <w:t>N_good=19</w:t>
+        <w:t xml:space="preserve"> with the current sample. One run </w:t>
+      </w:r>
+      <w:proofErr w:type="gramStart"/>
+      <w:r>
+        <w:rPr>
+          <w:rFonts w:ascii="Times New Roman" w:eastAsia="Times New Roman" w:hAnsi="Times New Roman" w:cs="Times New Roman"/>
+          <w:sz w:val="24"/>
+          <w:szCs w:val="24"/>
+          <w:lang w:val="en-IN"/>
+        </w:rPr>
+        <w:t>shows</w:t>
+      </w:r>
+      <w:proofErr w:type="gramEnd"/>
+      <w:r>
+        <w:rPr>
+          <w:rFonts w:ascii="Times New Roman" w:eastAsia="Times New Roman" w:hAnsi="Times New Roman" w:cs="Times New Roman"/>
+          <w:sz w:val="24"/>
+          <w:szCs w:val="24"/>
+          <w:lang w:val="en-IN"/>
+        </w:rPr>
+        <w:t xml:space="preserve"> </w:t>
+      </w:r>
+      <w:proofErr w:type="spellStart"/>
+      <w:r>
+        <w:rPr>
+          <w:rFonts w:ascii="Times New Roman" w:eastAsia="Times New Roman" w:hAnsi="Times New Roman" w:cs="Times New Roman"/>
+          <w:b/>
+          <w:bCs/>
+          <w:sz w:val="24"/>
+          <w:szCs w:val="24"/>
+          <w:lang w:val="en-IN"/>
+        </w:rPr>
+        <w:t>N_good</w:t>
+      </w:r>
+      <w:proofErr w:type="spellEnd"/>
+      <w:r>
+        <w:rPr>
+          <w:rFonts w:ascii="Times New Roman" w:eastAsia="Times New Roman" w:hAnsi="Times New Roman" w:cs="Times New Roman"/>
+          <w:b/>
+          <w:bCs/>
+          <w:sz w:val="24"/>
+          <w:szCs w:val="24"/>
+          <w:lang w:val="en-IN"/>
+        </w:rPr>
+        <w:t>=19</w:t>
       </w:r>
       <w:r>
         <w:rPr>
@@ -10608,16 +11905,29 @@
         </w:rPr>
         <w:t xml:space="preserve">, </w:t>
       </w:r>
-      <w:r>
-        <w:rPr>
-          <w:rFonts w:ascii="Times New Roman" w:eastAsia="Times New Roman" w:hAnsi="Times New Roman" w:cs="Times New Roman"/>
-          <w:b/>
-          <w:bCs/>
-          <w:sz w:val="24"/>
-          <w:szCs w:val="24"/>
-          <w:lang w:val="en-IN"/>
-        </w:rPr>
-        <w:t>N_poor=24</w:t>
+      <w:proofErr w:type="spellStart"/>
+      <w:r>
+        <w:rPr>
+          <w:rFonts w:ascii="Times New Roman" w:eastAsia="Times New Roman" w:hAnsi="Times New Roman" w:cs="Times New Roman"/>
+          <w:b/>
+          <w:bCs/>
+          <w:sz w:val="24"/>
+          <w:szCs w:val="24"/>
+          <w:lang w:val="en-IN"/>
+        </w:rPr>
+        <w:t>N_poor</w:t>
+      </w:r>
+      <w:proofErr w:type="spellEnd"/>
+      <w:r>
+        <w:rPr>
+          <w:rFonts w:ascii="Times New Roman" w:eastAsia="Times New Roman" w:hAnsi="Times New Roman" w:cs="Times New Roman"/>
+          <w:b/>
+          <w:bCs/>
+          <w:sz w:val="24"/>
+          <w:szCs w:val="24"/>
+          <w:lang w:val="en-IN"/>
+        </w:rPr>
+        <w:t>=24</w:t>
       </w:r>
       <w:r>
         <w:rPr>
@@ -10628,25 +11938,58 @@
         </w:rPr>
         <w:t xml:space="preserve"> with </w:t>
       </w:r>
-      <w:r>
-        <w:rPr>
-          <w:rFonts w:ascii="Times New Roman" w:eastAsia="Times New Roman" w:hAnsi="Times New Roman" w:cs="Times New Roman"/>
-          <w:b/>
-          <w:bCs/>
-          <w:sz w:val="24"/>
-          <w:szCs w:val="24"/>
-          <w:lang w:val="en-IN"/>
-        </w:rPr>
-        <w:t>Δmean ≈ +3.0%</w:t>
-      </w:r>
-      <w:r>
-        <w:rPr>
-          <w:rFonts w:ascii="Times New Roman" w:eastAsia="Times New Roman" w:hAnsi="Times New Roman" w:cs="Times New Roman"/>
-          <w:sz w:val="24"/>
-          <w:szCs w:val="24"/>
-          <w:lang w:val="en-IN"/>
-        </w:rPr>
-        <w:t xml:space="preserve"> favoring good monsoons; Welch </w:t>
+      <w:proofErr w:type="spellStart"/>
+      <w:r>
+        <w:rPr>
+          <w:rFonts w:ascii="Times New Roman" w:eastAsia="Times New Roman" w:hAnsi="Times New Roman" w:cs="Times New Roman"/>
+          <w:b/>
+          <w:bCs/>
+          <w:sz w:val="24"/>
+          <w:szCs w:val="24"/>
+          <w:lang w:val="en-IN"/>
+        </w:rPr>
+        <w:t>Δmean</w:t>
+      </w:r>
+      <w:proofErr w:type="spellEnd"/>
+      <w:r>
+        <w:rPr>
+          <w:rFonts w:ascii="Times New Roman" w:eastAsia="Times New Roman" w:hAnsi="Times New Roman" w:cs="Times New Roman"/>
+          <w:b/>
+          <w:bCs/>
+          <w:sz w:val="24"/>
+          <w:szCs w:val="24"/>
+          <w:lang w:val="en-IN"/>
+        </w:rPr>
+        <w:t xml:space="preserve"> ≈ +3.0%</w:t>
+      </w:r>
+      <w:r>
+        <w:rPr>
+          <w:rFonts w:ascii="Times New Roman" w:eastAsia="Times New Roman" w:hAnsi="Times New Roman" w:cs="Times New Roman"/>
+          <w:sz w:val="24"/>
+          <w:szCs w:val="24"/>
+          <w:lang w:val="en-IN"/>
+        </w:rPr>
+        <w:t xml:space="preserve"> </w:t>
+      </w:r>
+      <w:proofErr w:type="spellStart"/>
+      <w:r>
+        <w:rPr>
+          <w:rFonts w:ascii="Times New Roman" w:eastAsia="Times New Roman" w:hAnsi="Times New Roman" w:cs="Times New Roman"/>
+          <w:sz w:val="24"/>
+          <w:szCs w:val="24"/>
+          <w:lang w:val="en-IN"/>
+        </w:rPr>
+        <w:t>favoring</w:t>
+      </w:r>
+      <w:proofErr w:type="spellEnd"/>
+      <w:r>
+        <w:rPr>
+          <w:rFonts w:ascii="Times New Roman" w:eastAsia="Times New Roman" w:hAnsi="Times New Roman" w:cs="Times New Roman"/>
+          <w:sz w:val="24"/>
+          <w:szCs w:val="24"/>
+          <w:lang w:val="en-IN"/>
+        </w:rPr>
+        <w:t xml:space="preserve"> good monsoons; Welch </w:t>
       </w:r>
       <w:r>
         <w:rPr>
@@ -10688,16 +12031,29 @@
         </w:rPr>
         <w:t xml:space="preserve">. A paired variant (stricter masks) shows </w:t>
       </w:r>
-      <w:r>
-        <w:rPr>
-          <w:rFonts w:ascii="Times New Roman" w:eastAsia="Times New Roman" w:hAnsi="Times New Roman" w:cs="Times New Roman"/>
-          <w:b/>
-          <w:bCs/>
-          <w:sz w:val="24"/>
-          <w:szCs w:val="24"/>
-          <w:lang w:val="en-IN"/>
-        </w:rPr>
-        <w:t>N_good=16</w:t>
+      <w:proofErr w:type="spellStart"/>
+      <w:r>
+        <w:rPr>
+          <w:rFonts w:ascii="Times New Roman" w:eastAsia="Times New Roman" w:hAnsi="Times New Roman" w:cs="Times New Roman"/>
+          <w:b/>
+          <w:bCs/>
+          <w:sz w:val="24"/>
+          <w:szCs w:val="24"/>
+          <w:lang w:val="en-IN"/>
+        </w:rPr>
+        <w:t>N_good</w:t>
+      </w:r>
+      <w:proofErr w:type="spellEnd"/>
+      <w:r>
+        <w:rPr>
+          <w:rFonts w:ascii="Times New Roman" w:eastAsia="Times New Roman" w:hAnsi="Times New Roman" w:cs="Times New Roman"/>
+          <w:b/>
+          <w:bCs/>
+          <w:sz w:val="24"/>
+          <w:szCs w:val="24"/>
+          <w:lang w:val="en-IN"/>
+        </w:rPr>
+        <w:t>=16</w:t>
       </w:r>
       <w:r>
         <w:rPr>
@@ -10708,16 +12064,29 @@
         </w:rPr>
         <w:t xml:space="preserve">, </w:t>
       </w:r>
-      <w:r>
-        <w:rPr>
-          <w:rFonts w:ascii="Times New Roman" w:eastAsia="Times New Roman" w:hAnsi="Times New Roman" w:cs="Times New Roman"/>
-          <w:b/>
-          <w:bCs/>
-          <w:sz w:val="24"/>
-          <w:szCs w:val="24"/>
-          <w:lang w:val="en-IN"/>
-        </w:rPr>
-        <w:t>N_poor=20</w:t>
+      <w:proofErr w:type="spellStart"/>
+      <w:r>
+        <w:rPr>
+          <w:rFonts w:ascii="Times New Roman" w:eastAsia="Times New Roman" w:hAnsi="Times New Roman" w:cs="Times New Roman"/>
+          <w:b/>
+          <w:bCs/>
+          <w:sz w:val="24"/>
+          <w:szCs w:val="24"/>
+          <w:lang w:val="en-IN"/>
+        </w:rPr>
+        <w:t>N_poor</w:t>
+      </w:r>
+      <w:proofErr w:type="spellEnd"/>
+      <w:r>
+        <w:rPr>
+          <w:rFonts w:ascii="Times New Roman" w:eastAsia="Times New Roman" w:hAnsi="Times New Roman" w:cs="Times New Roman"/>
+          <w:b/>
+          <w:bCs/>
+          <w:sz w:val="24"/>
+          <w:szCs w:val="24"/>
+          <w:lang w:val="en-IN"/>
+        </w:rPr>
+        <w:t>=20</w:t>
       </w:r>
       <w:r>
         <w:rPr>
@@ -10728,16 +12097,29 @@
         </w:rPr>
         <w:t xml:space="preserve">, </w:t>
       </w:r>
-      <w:r>
-        <w:rPr>
-          <w:rFonts w:ascii="Times New Roman" w:eastAsia="Times New Roman" w:hAnsi="Times New Roman" w:cs="Times New Roman"/>
-          <w:b/>
-          <w:bCs/>
-          <w:sz w:val="24"/>
-          <w:szCs w:val="24"/>
-          <w:lang w:val="en-IN"/>
-        </w:rPr>
-        <w:t>Δmean ≈ +2.54%</w:t>
+      <w:proofErr w:type="spellStart"/>
+      <w:r>
+        <w:rPr>
+          <w:rFonts w:ascii="Times New Roman" w:eastAsia="Times New Roman" w:hAnsi="Times New Roman" w:cs="Times New Roman"/>
+          <w:b/>
+          <w:bCs/>
+          <w:sz w:val="24"/>
+          <w:szCs w:val="24"/>
+          <w:lang w:val="en-IN"/>
+        </w:rPr>
+        <w:t>Δmean</w:t>
+      </w:r>
+      <w:proofErr w:type="spellEnd"/>
+      <w:r>
+        <w:rPr>
+          <w:rFonts w:ascii="Times New Roman" w:eastAsia="Times New Roman" w:hAnsi="Times New Roman" w:cs="Times New Roman"/>
+          <w:b/>
+          <w:bCs/>
+          <w:sz w:val="24"/>
+          <w:szCs w:val="24"/>
+          <w:lang w:val="en-IN"/>
+        </w:rPr>
+        <w:t xml:space="preserve"> ≈ +2.54%</w:t>
       </w:r>
       <w:r>
         <w:rPr>
@@ -10893,6 +12275,7 @@
         </w:rPr>
         <w:t xml:space="preserve"> A fold-safe OLS proxy </w:t>
       </w:r>
+      <w:proofErr w:type="spellStart"/>
       <w:r>
         <w:rPr>
           <w:rFonts w:ascii="Courier New" w:eastAsia="Times New Roman" w:hAnsi="Courier New" w:cs="Courier New"/>
@@ -10902,6 +12285,7 @@
         </w:rPr>
         <w:t>gdp_pred_from_rain</w:t>
       </w:r>
+      <w:proofErr w:type="spellEnd"/>
       <w:r>
         <w:rPr>
           <w:rFonts w:ascii="Times New Roman" w:eastAsia="Times New Roman" w:hAnsi="Times New Roman" w:cs="Times New Roman"/>
@@ -11125,7 +12509,47 @@
           <w:szCs w:val="24"/>
           <w:lang w:val="en-IN"/>
         </w:rPr>
-        <w:t xml:space="preserve"> do rain×repo interactions help?</w:t>
+        <w:t xml:space="preserve"> </w:t>
+      </w:r>
+      <w:proofErr w:type="gramStart"/>
+      <w:r>
+        <w:rPr>
+          <w:rFonts w:ascii="Times New Roman" w:eastAsia="Times New Roman" w:hAnsi="Times New Roman" w:cs="Times New Roman"/>
+          <w:sz w:val="24"/>
+          <w:szCs w:val="24"/>
+          <w:lang w:val="en-IN"/>
+        </w:rPr>
+        <w:t>do</w:t>
+      </w:r>
+      <w:proofErr w:type="gramEnd"/>
+      <w:r>
+        <w:rPr>
+          <w:rFonts w:ascii="Times New Roman" w:eastAsia="Times New Roman" w:hAnsi="Times New Roman" w:cs="Times New Roman"/>
+          <w:sz w:val="24"/>
+          <w:szCs w:val="24"/>
+          <w:lang w:val="en-IN"/>
+        </w:rPr>
+        <w:t xml:space="preserve"> </w:t>
+      </w:r>
+      <w:proofErr w:type="spellStart"/>
+      <w:r>
+        <w:rPr>
+          <w:rFonts w:ascii="Times New Roman" w:eastAsia="Times New Roman" w:hAnsi="Times New Roman" w:cs="Times New Roman"/>
+          <w:sz w:val="24"/>
+          <w:szCs w:val="24"/>
+          <w:lang w:val="en-IN"/>
+        </w:rPr>
+        <w:t>rain×repo</w:t>
+      </w:r>
+      <w:proofErr w:type="spellEnd"/>
+      <w:r>
+        <w:rPr>
+          <w:rFonts w:ascii="Times New Roman" w:eastAsia="Times New Roman" w:hAnsi="Times New Roman" w:cs="Times New Roman"/>
+          <w:sz w:val="24"/>
+          <w:szCs w:val="24"/>
+          <w:lang w:val="en-IN"/>
+        </w:rPr>
+        <w:t xml:space="preserve"> interactions help?</w:t>
       </w:r>
       <w:r>
         <w:rPr>
@@ -11156,6 +12580,7 @@
         </w:rPr>
         <w:t xml:space="preserve"> </w:t>
       </w:r>
+      <w:proofErr w:type="spellStart"/>
       <w:r>
         <w:rPr>
           <w:rFonts w:ascii="Courier New" w:eastAsia="Times New Roman" w:hAnsi="Courier New" w:cs="Courier New"/>
@@ -11167,6 +12592,7 @@
         </w:rPr>
         <w:t>cpi_yoy_lag</w:t>
       </w:r>
+      <w:proofErr w:type="spellEnd"/>
       <w:r>
         <w:rPr>
           <w:rFonts w:ascii="Times New Roman" w:eastAsia="Times New Roman" w:hAnsi="Times New Roman" w:cs="Times New Roman"/>
@@ -11176,6 +12602,7 @@
         </w:rPr>
         <w:t xml:space="preserve"> is the only feature with clear positive permutation importance; rainfall, repo, and return-lag are near zero, and </w:t>
       </w:r>
+      <w:proofErr w:type="spellStart"/>
       <w:r>
         <w:rPr>
           <w:rFonts w:ascii="Courier New" w:eastAsia="Times New Roman" w:hAnsi="Courier New" w:cs="Courier New"/>
@@ -11187,6 +12614,7 @@
         </w:rPr>
         <w:t>rain×repo</w:t>
       </w:r>
+      <w:proofErr w:type="spellEnd"/>
       <w:r>
         <w:rPr>
           <w:rFonts w:ascii="Times New Roman" w:eastAsia="Times New Roman" w:hAnsi="Times New Roman" w:cs="Times New Roman"/>
@@ -11246,8 +12674,13 @@
         <w:pStyle w:val="NormalWeb"/>
         <w:spacing w:line="480" w:lineRule="auto"/>
       </w:pPr>
-      <w:r>
-        <w:t xml:space="preserve">  Bajaj Broking Team. (2025, July 16). </w:t>
+      <w:proofErr w:type="gramStart"/>
+      <w:r>
+        <w:t>  Bajaj</w:t>
+      </w:r>
+      <w:proofErr w:type="gramEnd"/>
+      <w:r>
+        <w:t xml:space="preserve"> Broking Team. (2025, July 16). </w:t>
       </w:r>
       <w:r>
         <w:rPr>
@@ -11264,8 +12697,13 @@
         <w:pStyle w:val="NormalWeb"/>
         <w:spacing w:line="480" w:lineRule="auto"/>
       </w:pPr>
-      <w:r>
-        <w:t xml:space="preserve">  Chauhan, S. S. (2025). </w:t>
+      <w:proofErr w:type="gramStart"/>
+      <w:r>
+        <w:t>  Chauhan</w:t>
+      </w:r>
+      <w:proofErr w:type="gramEnd"/>
+      <w:r>
+        <w:t xml:space="preserve">, S. S. (2025). </w:t>
       </w:r>
       <w:r>
         <w:rPr>
@@ -11288,8 +12726,13 @@
         <w:pStyle w:val="NormalWeb"/>
         <w:spacing w:line="480" w:lineRule="auto"/>
       </w:pPr>
-      <w:r>
-        <w:t xml:space="preserve">  Nagarajan, V. (2021). </w:t>
+      <w:proofErr w:type="gramStart"/>
+      <w:r>
+        <w:t>  Nagarajan</w:t>
+      </w:r>
+      <w:proofErr w:type="gramEnd"/>
+      <w:r>
+        <w:t xml:space="preserve">, V. (2021). </w:t>
       </w:r>
       <w:r>
         <w:rPr>
@@ -11312,8 +12755,13 @@
         <w:pStyle w:val="NormalWeb"/>
         <w:spacing w:line="480" w:lineRule="auto"/>
       </w:pPr>
-      <w:r>
-        <w:t xml:space="preserve">  Rawat, D., Patni, S., &amp; Mehta, R. (2021). </w:t>
+      <w:proofErr w:type="gramStart"/>
+      <w:r>
+        <w:t>  Rawat</w:t>
+      </w:r>
+      <w:proofErr w:type="gramEnd"/>
+      <w:r>
+        <w:t xml:space="preserve">, D., Patni, S., &amp; Mehta, R. (2021). </w:t>
       </w:r>
       <w:r>
         <w:rPr>
@@ -11324,11 +12772,19 @@
       <w:r>
         <w:t xml:space="preserve"> </w:t>
       </w:r>
+      <w:proofErr w:type="spellStart"/>
       <w:r>
         <w:rPr>
           <w:rStyle w:val="Emphasis"/>
         </w:rPr>
-        <w:t>arXiv.</w:t>
+        <w:t>arXiv</w:t>
+      </w:r>
+      <w:proofErr w:type="spellEnd"/>
+      <w:r>
+        <w:rPr>
+          <w:rStyle w:val="Emphasis"/>
+        </w:rPr>
+        <w:t>.</w:t>
       </w:r>
     </w:p>
     <w:p>
@@ -11336,15 +12792,28 @@
         <w:pStyle w:val="NormalWeb"/>
         <w:spacing w:line="480" w:lineRule="auto"/>
       </w:pPr>
+      <w:proofErr w:type="gramStart"/>
       <w:r>
         <w:lastRenderedPageBreak/>
-        <w:t xml:space="preserve">  “Monsoons &amp; Money: How the Rainy Season Affects Stock Market Returns.” (2025, June 19). </w:t>
-      </w:r>
+        <w:t>  “</w:t>
+      </w:r>
+      <w:proofErr w:type="gramEnd"/>
+      <w:r>
+        <w:t xml:space="preserve">Monsoons &amp; Money: How the Rainy Season Affects Stock Market Returns.” (2025, June 19). </w:t>
+      </w:r>
+      <w:proofErr w:type="spellStart"/>
       <w:r>
         <w:rPr>
           <w:rStyle w:val="Emphasis"/>
         </w:rPr>
-        <w:t>Smallcase Blog.</w:t>
+        <w:t>Smallcase</w:t>
+      </w:r>
+      <w:proofErr w:type="spellEnd"/>
+      <w:r>
+        <w:rPr>
+          <w:rStyle w:val="Emphasis"/>
+        </w:rPr>
+        <w:t xml:space="preserve"> Blog.</w:t>
       </w:r>
     </w:p>
     <w:p>
@@ -11352,8 +12821,21 @@
         <w:pStyle w:val="NormalWeb"/>
         <w:spacing w:line="480" w:lineRule="auto"/>
       </w:pPr>
-      <w:r>
-        <w:t xml:space="preserve">  “Impact Of Monsoon On Indian Equity Market.” </w:t>
+      <w:proofErr w:type="gramStart"/>
+      <w:r>
+        <w:t>  “</w:t>
+      </w:r>
+      <w:proofErr w:type="gramEnd"/>
+      <w:r>
+        <w:t xml:space="preserve">Impact Of Monsoon </w:t>
+      </w:r>
+      <w:proofErr w:type="gramStart"/>
+      <w:r>
+        <w:t>On</w:t>
+      </w:r>
+      <w:proofErr w:type="gramEnd"/>
+      <w:r>
+        <w:t xml:space="preserve"> Indian Equity Market.” </w:t>
       </w:r>
       <w:r>
         <w:rPr>
@@ -11367,8 +12849,13 @@
         <w:pStyle w:val="NormalWeb"/>
         <w:spacing w:line="480" w:lineRule="auto"/>
       </w:pPr>
-      <w:r>
-        <w:t xml:space="preserve">  World Bank (2025). </w:t>
+      <w:proofErr w:type="gramStart"/>
+      <w:r>
+        <w:t>  World</w:t>
+      </w:r>
+      <w:proofErr w:type="gramEnd"/>
+      <w:r>
+        <w:t xml:space="preserve"> Bank (2025). </w:t>
       </w:r>
       <w:r>
         <w:rPr>
@@ -11385,8 +12872,13 @@
         <w:pStyle w:val="NormalWeb"/>
         <w:spacing w:line="480" w:lineRule="auto"/>
       </w:pPr>
-      <w:r>
-        <w:t xml:space="preserve">  Reuters. (2024, August 30). </w:t>
+      <w:proofErr w:type="gramStart"/>
+      <w:r>
+        <w:t>  Reuters</w:t>
+      </w:r>
+      <w:proofErr w:type="gramEnd"/>
+      <w:r>
+        <w:t xml:space="preserve">. (2024, August 30). </w:t>
       </w:r>
       <w:r>
         <w:rPr>
@@ -11409,8 +12901,13 @@
         <w:pStyle w:val="NormalWeb"/>
         <w:spacing w:line="480" w:lineRule="auto"/>
       </w:pPr>
-      <w:r>
-        <w:t xml:space="preserve">  Reuters. (2025, April 23). </w:t>
+      <w:proofErr w:type="gramStart"/>
+      <w:r>
+        <w:t>  Reuters</w:t>
+      </w:r>
+      <w:proofErr w:type="gramEnd"/>
+      <w:r>
+        <w:t xml:space="preserve">. (2025, April 23). </w:t>
       </w:r>
       <w:r>
         <w:rPr>
@@ -11433,8 +12930,13 @@
         <w:pStyle w:val="NormalWeb"/>
         <w:spacing w:line="480" w:lineRule="auto"/>
       </w:pPr>
-      <w:r>
-        <w:t xml:space="preserve">  Wikipedia contributors. (2025). </w:t>
+      <w:proofErr w:type="gramStart"/>
+      <w:r>
+        <w:t>  Wikipedia</w:t>
+      </w:r>
+      <w:proofErr w:type="gramEnd"/>
+      <w:r>
+        <w:t xml:space="preserve"> contributors. (2025). </w:t>
       </w:r>
       <w:r>
         <w:rPr>
@@ -20623,6 +22125,7 @@
   <w:style w:type="character" w:default="1" w:styleId="DefaultParagraphFont">
     <w:name w:val="Default Paragraph Font"/>
     <w:uiPriority w:val="1"/>
+    <w:semiHidden/>
     <w:unhideWhenUsed/>
   </w:style>
   <w:style w:type="table" w:default="1" w:styleId="TableNormal">

</xml_diff>